<commit_message>
Finish tp1 before language correction
</commit_message>
<xml_diff>
--- a/tp-1/geii-tp1.docx
+++ b/tp-1/geii-tp1.docx
@@ -31,7 +31,7 @@
           <w:noProof/>
           <w:sz w:val="24"/>
           <w:szCs w:val="24"/>
-          <w:lang w:val="fr-FR" w:eastAsia="fr-FR"/>
+          <w:lang w:val="fr-FR" w:eastAsia="fr-FR" w:bidi="ar-SA"/>
         </w:rPr>
         <w:drawing>
           <wp:anchor distT="0" distB="0" distL="114300" distR="114300" simplePos="0" relativeHeight="251660288" behindDoc="0" locked="0" layoutInCell="1" allowOverlap="1">
@@ -293,7 +293,7 @@
       <w:r>
         <w:rPr>
           <w:noProof/>
-          <w:lang w:val="fr-FR" w:eastAsia="fr-FR"/>
+          <w:lang w:val="fr-FR" w:eastAsia="fr-FR" w:bidi="ar-SA"/>
         </w:rPr>
         <w:drawing>
           <wp:inline distT="0" distB="0" distL="0" distR="0">
@@ -353,8 +353,8 @@
           <w:lang w:val="fr-FR"/>
         </w:rPr>
       </w:pPr>
-      <w:bookmarkStart w:id="0" w:name="_Ref414226165"/>
-      <w:bookmarkStart w:id="1" w:name="_Ref414226195"/>
+      <w:bookmarkStart w:id="0" w:name="_Ref414226195"/>
+      <w:bookmarkStart w:id="1" w:name="_Ref414226165"/>
       <w:r>
         <w:rPr>
           <w:lang w:val="fr-FR"/>
@@ -392,22 +392,22 @@
         </w:rPr>
         <w:fldChar w:fldCharType="end"/>
       </w:r>
+      <w:bookmarkEnd w:id="0"/>
+      <w:r>
+        <w:rPr>
+          <w:lang w:val="fr-FR"/>
+        </w:rPr>
+        <w:t xml:space="preserve"> : </w:t>
+      </w:r>
+      <w:bookmarkStart w:id="2" w:name="_Ref414226154"/>
+      <w:r>
+        <w:rPr>
+          <w:noProof/>
+          <w:lang w:val="fr-FR"/>
+        </w:rPr>
+        <w:t>Menu de démarrage - Microsoft Access</w:t>
+      </w:r>
       <w:bookmarkEnd w:id="1"/>
-      <w:r>
-        <w:rPr>
-          <w:lang w:val="fr-FR"/>
-        </w:rPr>
-        <w:t xml:space="preserve"> : </w:t>
-      </w:r>
-      <w:bookmarkStart w:id="2" w:name="_Ref414226154"/>
-      <w:r>
-        <w:rPr>
-          <w:noProof/>
-          <w:lang w:val="fr-FR"/>
-        </w:rPr>
-        <w:t>Menu de démarrage - Microsoft Access</w:t>
-      </w:r>
-      <w:bookmarkEnd w:id="0"/>
       <w:bookmarkEnd w:id="2"/>
       <w:r>
         <w:rPr>
@@ -506,7 +506,8 @@
       </w:pPr>
       <w:r>
         <w:rPr>
-          <w:lang w:val="fr-FR"/>
+          <w:noProof/>
+          <w:lang w:val="fr-FR" w:eastAsia="fr-FR" w:bidi="ar-SA"/>
         </w:rPr>
         <w:drawing>
           <wp:inline distT="0" distB="0" distL="0" distR="0">
@@ -746,7 +747,8 @@
       <w:r>
         <w:rPr>
           <w:rStyle w:val="Emphaseple"/>
-          <w:lang w:val="fr-FR"/>
+          <w:noProof/>
+          <w:lang w:val="fr-FR" w:eastAsia="fr-FR" w:bidi="ar-SA"/>
         </w:rPr>
         <w:drawing>
           <wp:inline distT="0" distB="0" distL="0" distR="0">
@@ -2575,7 +2577,21 @@
           <w:rStyle w:val="Emphaseple"/>
           <w:lang w:val="fr-FR"/>
         </w:rPr>
-        <w:t xml:space="preserve"> 27/12/1991</w:t>
+        <w:t xml:space="preserve"> 01/03</w:t>
+      </w:r>
+      <w:r>
+        <w:rPr>
+          <w:rStyle w:val="Emphaseple"/>
+          <w:lang w:val="fr-FR"/>
+        </w:rPr>
+        <w:t>/</w:t>
+      </w:r>
+      <w:r>
+        <w:rPr>
+          <w:rStyle w:val="Emphaseple"/>
+          <w:lang w:val="fr-FR"/>
+        </w:rPr>
+        <w:t>2015</w:t>
       </w:r>
       <w:r>
         <w:rPr>
@@ -2755,14 +2771,7 @@
           <w:rStyle w:val="Emphaseple"/>
           <w:lang w:val="fr-FR"/>
         </w:rPr>
-        <w:t xml:space="preserve">Tâche #12 : </w:t>
-      </w:r>
-      <w:r>
-        <w:rPr>
-          <w:rStyle w:val="Emphaseple"/>
-          <w:lang w:val="fr-FR"/>
-        </w:rPr>
-        <w:t xml:space="preserve">Importer la feuille de calcul « user.xls ». Pour cela, sélectionnez le menu « Données externes – Excel » comme illustrez dans la </w:t>
+        <w:t xml:space="preserve">Tâche #12 : Importer la feuille de calcul « user.xls ». Pour cela, sélectionnez le menu « Données externes – Excel » comme illustrez dans la </w:t>
       </w:r>
       <w:fldSimple w:instr=" REF _Ref414233635 \h  \* MERGEFORMAT ">
         <w:r>
@@ -2938,13 +2947,7 @@
         <w:rPr>
           <w:lang w:val="fr-FR"/>
         </w:rPr>
-        <w:t xml:space="preserve">Vous devriez obtenir le tableau comme illustré </w:t>
-      </w:r>
-      <w:r>
-        <w:rPr>
-          <w:lang w:val="fr-FR"/>
-        </w:rPr>
-        <w:t xml:space="preserve">dans la </w:t>
+        <w:t xml:space="preserve">Vous devriez obtenir le tableau comme illustré dans la </w:t>
       </w:r>
       <w:r>
         <w:rPr>
@@ -3008,6 +3011,9 @@
         <w:pStyle w:val="Sansinterligne"/>
         <w:keepNext/>
         <w:jc w:val="center"/>
+        <w:rPr>
+          <w:lang w:val="fr-FR"/>
+        </w:rPr>
       </w:pPr>
       <w:r>
         <w:rPr>
@@ -3077,6 +3083,9 @@
         <w:t xml:space="preserve">Figure </w:t>
       </w:r>
       <w:r>
+        <w:rPr>
+          <w:lang w:val="fr-FR"/>
+        </w:rPr>
         <w:fldChar w:fldCharType="begin"/>
       </w:r>
       <w:r>
@@ -3086,6 +3095,9 @@
         <w:instrText xml:space="preserve"> SEQ Figure \* ARABIC </w:instrText>
       </w:r>
       <w:r>
+        <w:rPr>
+          <w:lang w:val="fr-FR"/>
+        </w:rPr>
         <w:fldChar w:fldCharType="separate"/>
       </w:r>
       <w:r>
@@ -3096,6 +3108,9 @@
         <w:t>11</w:t>
       </w:r>
       <w:r>
+        <w:rPr>
+          <w:lang w:val="fr-FR"/>
+        </w:rPr>
         <w:fldChar w:fldCharType="end"/>
       </w:r>
       <w:bookmarkEnd w:id="11"/>
@@ -3130,6 +3145,1933 @@
           <w:lang w:val="fr-FR"/>
         </w:rPr>
       </w:pPr>
+      <w:r>
+        <w:rPr>
+          <w:lang w:val="fr-FR"/>
+        </w:rPr>
+        <w:t xml:space="preserve">Les bases de données offrent l’avantage de pouvoir rapidement extraire des informations en formulant des requêtes. Pour cela, il est nécessaire d’utiliser l’outil de création de requête comme illustré dans la </w:t>
+      </w:r>
+      <w:r>
+        <w:rPr>
+          <w:lang w:val="fr-FR"/>
+        </w:rPr>
+        <w:fldChar w:fldCharType="begin"/>
+      </w:r>
+      <w:r>
+        <w:rPr>
+          <w:lang w:val="fr-FR"/>
+        </w:rPr>
+        <w:instrText xml:space="preserve"> REF _Ref414260538 \h </w:instrText>
+      </w:r>
+      <w:r>
+        <w:rPr>
+          <w:lang w:val="fr-FR"/>
+        </w:rPr>
+      </w:r>
+      <w:r>
+        <w:rPr>
+          <w:lang w:val="fr-FR"/>
+        </w:rPr>
+        <w:fldChar w:fldCharType="separate"/>
+      </w:r>
+      <w:r>
+        <w:rPr>
+          <w:lang w:val="fr-FR"/>
+        </w:rPr>
+        <w:t xml:space="preserve">Figure </w:t>
+      </w:r>
+      <w:r>
+        <w:rPr>
+          <w:noProof/>
+          <w:lang w:val="fr-FR"/>
+        </w:rPr>
+        <w:t>12</w:t>
+      </w:r>
+      <w:r>
+        <w:rPr>
+          <w:lang w:val="fr-FR"/>
+        </w:rPr>
+        <w:fldChar w:fldCharType="end"/>
+      </w:r>
+      <w:r>
+        <w:rPr>
+          <w:lang w:val="fr-FR"/>
+        </w:rPr>
+        <w:t>.</w:t>
+      </w:r>
+    </w:p>
+    <w:p>
+      <w:pPr>
+        <w:keepNext/>
+        <w:jc w:val="center"/>
+        <w:rPr>
+          <w:lang w:val="fr-FR"/>
+        </w:rPr>
+      </w:pPr>
+      <w:r>
+        <w:rPr>
+          <w:noProof/>
+          <w:lang w:val="fr-FR" w:eastAsia="fr-FR" w:bidi="ar-SA"/>
+        </w:rPr>
+        <w:lastRenderedPageBreak/>
+        <w:drawing>
+          <wp:inline distT="0" distB="0" distL="0" distR="0">
+            <wp:extent cx="3390900" cy="2486025"/>
+            <wp:effectExtent l="19050" t="0" r="0" b="0"/>
+            <wp:docPr id="1" name="Image 1"/>
+            <wp:cNvGraphicFramePr>
+              <a:graphicFrameLocks xmlns:a="http://schemas.openxmlformats.org/drawingml/2006/main" noChangeAspect="1"/>
+            </wp:cNvGraphicFramePr>
+            <a:graphic xmlns:a="http://schemas.openxmlformats.org/drawingml/2006/main">
+              <a:graphicData uri="http://schemas.openxmlformats.org/drawingml/2006/picture">
+                <pic:pic xmlns:pic="http://schemas.openxmlformats.org/drawingml/2006/picture">
+                  <pic:nvPicPr>
+                    <pic:cNvPr id="0" name="Picture 1"/>
+                    <pic:cNvPicPr>
+                      <a:picLocks noChangeAspect="1" noChangeArrowheads="1"/>
+                    </pic:cNvPicPr>
+                  </pic:nvPicPr>
+                  <pic:blipFill>
+                    <a:blip r:embed="rId18" cstate="print"/>
+                    <a:srcRect/>
+                    <a:stretch>
+                      <a:fillRect/>
+                    </a:stretch>
+                  </pic:blipFill>
+                  <pic:spPr bwMode="auto">
+                    <a:xfrm>
+                      <a:off x="0" y="0"/>
+                      <a:ext cx="3390900" cy="2486025"/>
+                    </a:xfrm>
+                    <a:prstGeom prst="rect">
+                      <a:avLst/>
+                    </a:prstGeom>
+                    <a:noFill/>
+                    <a:ln w="9525">
+                      <a:noFill/>
+                      <a:miter lim="800000"/>
+                      <a:headEnd/>
+                      <a:tailEnd/>
+                    </a:ln>
+                  </pic:spPr>
+                </pic:pic>
+              </a:graphicData>
+            </a:graphic>
+          </wp:inline>
+        </w:drawing>
+      </w:r>
+    </w:p>
+    <w:p>
+      <w:pPr>
+        <w:pStyle w:val="Lgende"/>
+        <w:jc w:val="center"/>
+        <w:rPr>
+          <w:lang w:val="fr-FR"/>
+        </w:rPr>
+      </w:pPr>
+      <w:bookmarkStart w:id="12" w:name="_Ref414260538"/>
+      <w:r>
+        <w:rPr>
+          <w:lang w:val="fr-FR"/>
+        </w:rPr>
+        <w:t xml:space="preserve">Figure </w:t>
+      </w:r>
+      <w:r>
+        <w:rPr>
+          <w:lang w:val="fr-FR"/>
+        </w:rPr>
+        <w:fldChar w:fldCharType="begin"/>
+      </w:r>
+      <w:r>
+        <w:rPr>
+          <w:lang w:val="fr-FR"/>
+        </w:rPr>
+        <w:instrText xml:space="preserve"> SEQ Figure \* ARABIC </w:instrText>
+      </w:r>
+      <w:r>
+        <w:rPr>
+          <w:lang w:val="fr-FR"/>
+        </w:rPr>
+        <w:fldChar w:fldCharType="separate"/>
+      </w:r>
+      <w:r>
+        <w:rPr>
+          <w:noProof/>
+          <w:lang w:val="fr-FR"/>
+        </w:rPr>
+        <w:t>12</w:t>
+      </w:r>
+      <w:r>
+        <w:rPr>
+          <w:lang w:val="fr-FR"/>
+        </w:rPr>
+        <w:fldChar w:fldCharType="end"/>
+      </w:r>
+      <w:bookmarkEnd w:id="12"/>
+      <w:r>
+        <w:rPr>
+          <w:lang w:val="fr-FR"/>
+        </w:rPr>
+        <w:t xml:space="preserve"> : Menu contextuel pour créer des requêtes.</w:t>
+      </w:r>
+    </w:p>
+    <w:p>
+      <w:pPr>
+        <w:rPr>
+          <w:lang w:val="fr-FR"/>
+        </w:rPr>
+      </w:pPr>
+      <w:r>
+        <w:rPr>
+          <w:lang w:val="fr-FR"/>
+        </w:rPr>
+        <w:t xml:space="preserve">Ensuite, vous devez ajouter la table, pour laquelle vous devez effectuer la requête comme illustré par la </w:t>
+      </w:r>
+      <w:r>
+        <w:rPr>
+          <w:lang w:val="fr-FR"/>
+        </w:rPr>
+        <w:fldChar w:fldCharType="begin"/>
+      </w:r>
+      <w:r>
+        <w:rPr>
+          <w:lang w:val="fr-FR"/>
+        </w:rPr>
+        <w:instrText xml:space="preserve"> REF _Ref414264208 \h </w:instrText>
+      </w:r>
+      <w:r>
+        <w:rPr>
+          <w:lang w:val="fr-FR"/>
+        </w:rPr>
+      </w:r>
+      <w:r>
+        <w:rPr>
+          <w:lang w:val="fr-FR"/>
+        </w:rPr>
+        <w:fldChar w:fldCharType="separate"/>
+      </w:r>
+      <w:r>
+        <w:rPr>
+          <w:lang w:val="fr-FR"/>
+        </w:rPr>
+        <w:t xml:space="preserve">Figure </w:t>
+      </w:r>
+      <w:r>
+        <w:rPr>
+          <w:noProof/>
+          <w:lang w:val="fr-FR"/>
+        </w:rPr>
+        <w:t>13</w:t>
+      </w:r>
+      <w:r>
+        <w:rPr>
+          <w:lang w:val="fr-FR"/>
+        </w:rPr>
+        <w:fldChar w:fldCharType="end"/>
+      </w:r>
+      <w:r>
+        <w:rPr>
+          <w:lang w:val="fr-FR"/>
+        </w:rPr>
+        <w:t>.</w:t>
+      </w:r>
+    </w:p>
+    <w:p>
+      <w:pPr>
+        <w:keepNext/>
+        <w:jc w:val="center"/>
+        <w:rPr>
+          <w:lang w:val="fr-FR"/>
+        </w:rPr>
+      </w:pPr>
+      <w:r>
+        <w:rPr>
+          <w:noProof/>
+          <w:lang w:val="fr-FR" w:eastAsia="fr-FR" w:bidi="ar-SA"/>
+        </w:rPr>
+        <w:drawing>
+          <wp:inline distT="0" distB="0" distL="0" distR="0">
+            <wp:extent cx="4924425" cy="3200400"/>
+            <wp:effectExtent l="19050" t="0" r="9525" b="0"/>
+            <wp:docPr id="10" name="Image 7"/>
+            <wp:cNvGraphicFramePr>
+              <a:graphicFrameLocks xmlns:a="http://schemas.openxmlformats.org/drawingml/2006/main" noChangeAspect="1"/>
+            </wp:cNvGraphicFramePr>
+            <a:graphic xmlns:a="http://schemas.openxmlformats.org/drawingml/2006/main">
+              <a:graphicData uri="http://schemas.openxmlformats.org/drawingml/2006/picture">
+                <pic:pic xmlns:pic="http://schemas.openxmlformats.org/drawingml/2006/picture">
+                  <pic:nvPicPr>
+                    <pic:cNvPr id="0" name="Picture 7"/>
+                    <pic:cNvPicPr>
+                      <a:picLocks noChangeAspect="1" noChangeArrowheads="1"/>
+                    </pic:cNvPicPr>
+                  </pic:nvPicPr>
+                  <pic:blipFill>
+                    <a:blip r:embed="rId19" cstate="print"/>
+                    <a:srcRect/>
+                    <a:stretch>
+                      <a:fillRect/>
+                    </a:stretch>
+                  </pic:blipFill>
+                  <pic:spPr bwMode="auto">
+                    <a:xfrm>
+                      <a:off x="0" y="0"/>
+                      <a:ext cx="4924425" cy="3200400"/>
+                    </a:xfrm>
+                    <a:prstGeom prst="rect">
+                      <a:avLst/>
+                    </a:prstGeom>
+                    <a:noFill/>
+                    <a:ln w="9525">
+                      <a:noFill/>
+                      <a:miter lim="800000"/>
+                      <a:headEnd/>
+                      <a:tailEnd/>
+                    </a:ln>
+                  </pic:spPr>
+                </pic:pic>
+              </a:graphicData>
+            </a:graphic>
+          </wp:inline>
+        </w:drawing>
+      </w:r>
+    </w:p>
+    <w:p>
+      <w:pPr>
+        <w:pStyle w:val="Lgende"/>
+        <w:jc w:val="center"/>
+        <w:rPr>
+          <w:lang w:val="fr-FR"/>
+        </w:rPr>
+      </w:pPr>
+      <w:bookmarkStart w:id="13" w:name="_Ref414264208"/>
+      <w:r>
+        <w:rPr>
+          <w:lang w:val="fr-FR"/>
+        </w:rPr>
+        <w:t xml:space="preserve">Figure </w:t>
+      </w:r>
+      <w:r>
+        <w:rPr>
+          <w:lang w:val="fr-FR"/>
+        </w:rPr>
+        <w:fldChar w:fldCharType="begin"/>
+      </w:r>
+      <w:r>
+        <w:rPr>
+          <w:lang w:val="fr-FR"/>
+        </w:rPr>
+        <w:instrText xml:space="preserve"> SEQ Figure \* ARABIC </w:instrText>
+      </w:r>
+      <w:r>
+        <w:rPr>
+          <w:lang w:val="fr-FR"/>
+        </w:rPr>
+        <w:fldChar w:fldCharType="separate"/>
+      </w:r>
+      <w:r>
+        <w:rPr>
+          <w:noProof/>
+          <w:lang w:val="fr-FR"/>
+        </w:rPr>
+        <w:t>13</w:t>
+      </w:r>
+      <w:r>
+        <w:rPr>
+          <w:lang w:val="fr-FR"/>
+        </w:rPr>
+        <w:fldChar w:fldCharType="end"/>
+      </w:r>
+      <w:bookmarkEnd w:id="13"/>
+      <w:r>
+        <w:rPr>
+          <w:lang w:val="fr-FR"/>
+        </w:rPr>
+        <w:t xml:space="preserve"> : Ajouter les tables dans lesquels vous allez effectuer les requêtes.</w:t>
+      </w:r>
+    </w:p>
+    <w:p>
+      <w:pPr>
+        <w:rPr>
+          <w:lang w:val="fr-FR"/>
+        </w:rPr>
+      </w:pPr>
+      <w:r>
+        <w:rPr>
+          <w:lang w:val="fr-FR"/>
+        </w:rPr>
+        <w:t xml:space="preserve">Par la suite, il faut ajouter les champs pour lesquels vous voulez extraire des données. Une exemple de tableau est illustré dans la </w:t>
+      </w:r>
+      <w:r>
+        <w:rPr>
+          <w:lang w:val="fr-FR"/>
+        </w:rPr>
+        <w:fldChar w:fldCharType="begin"/>
+      </w:r>
+      <w:r>
+        <w:rPr>
+          <w:lang w:val="fr-FR"/>
+        </w:rPr>
+        <w:instrText xml:space="preserve"> REF _Ref414264816 \h </w:instrText>
+      </w:r>
+      <w:r>
+        <w:rPr>
+          <w:lang w:val="fr-FR"/>
+        </w:rPr>
+      </w:r>
+      <w:r>
+        <w:rPr>
+          <w:lang w:val="fr-FR"/>
+        </w:rPr>
+        <w:fldChar w:fldCharType="separate"/>
+      </w:r>
+      <w:r>
+        <w:rPr>
+          <w:lang w:val="fr-FR"/>
+        </w:rPr>
+        <w:t xml:space="preserve">Figure </w:t>
+      </w:r>
+      <w:r>
+        <w:rPr>
+          <w:noProof/>
+          <w:lang w:val="fr-FR"/>
+        </w:rPr>
+        <w:t>14</w:t>
+      </w:r>
+      <w:r>
+        <w:rPr>
+          <w:lang w:val="fr-FR"/>
+        </w:rPr>
+        <w:fldChar w:fldCharType="end"/>
+      </w:r>
+      <w:r>
+        <w:rPr>
+          <w:lang w:val="fr-FR"/>
+        </w:rPr>
+        <w:t>.</w:t>
+      </w:r>
+    </w:p>
+    <w:p>
+      <w:pPr>
+        <w:keepNext/>
+        <w:jc w:val="center"/>
+        <w:rPr>
+          <w:lang w:val="fr-FR"/>
+        </w:rPr>
+      </w:pPr>
+      <w:r>
+        <w:rPr>
+          <w:noProof/>
+          <w:lang w:val="fr-FR" w:eastAsia="fr-FR" w:bidi="ar-SA"/>
+        </w:rPr>
+        <w:lastRenderedPageBreak/>
+        <w:drawing>
+          <wp:inline distT="0" distB="0" distL="0" distR="0">
+            <wp:extent cx="5760720" cy="1107077"/>
+            <wp:effectExtent l="19050" t="0" r="0" b="0"/>
+            <wp:docPr id="11" name="Image 10"/>
+            <wp:cNvGraphicFramePr>
+              <a:graphicFrameLocks xmlns:a="http://schemas.openxmlformats.org/drawingml/2006/main" noChangeAspect="1"/>
+            </wp:cNvGraphicFramePr>
+            <a:graphic xmlns:a="http://schemas.openxmlformats.org/drawingml/2006/main">
+              <a:graphicData uri="http://schemas.openxmlformats.org/drawingml/2006/picture">
+                <pic:pic xmlns:pic="http://schemas.openxmlformats.org/drawingml/2006/picture">
+                  <pic:nvPicPr>
+                    <pic:cNvPr id="0" name="Picture 10"/>
+                    <pic:cNvPicPr>
+                      <a:picLocks noChangeAspect="1" noChangeArrowheads="1"/>
+                    </pic:cNvPicPr>
+                  </pic:nvPicPr>
+                  <pic:blipFill>
+                    <a:blip r:embed="rId20" cstate="print"/>
+                    <a:srcRect/>
+                    <a:stretch>
+                      <a:fillRect/>
+                    </a:stretch>
+                  </pic:blipFill>
+                  <pic:spPr bwMode="auto">
+                    <a:xfrm>
+                      <a:off x="0" y="0"/>
+                      <a:ext cx="5760720" cy="1107077"/>
+                    </a:xfrm>
+                    <a:prstGeom prst="rect">
+                      <a:avLst/>
+                    </a:prstGeom>
+                    <a:noFill/>
+                    <a:ln w="9525">
+                      <a:noFill/>
+                      <a:miter lim="800000"/>
+                      <a:headEnd/>
+                      <a:tailEnd/>
+                    </a:ln>
+                  </pic:spPr>
+                </pic:pic>
+              </a:graphicData>
+            </a:graphic>
+          </wp:inline>
+        </w:drawing>
+      </w:r>
+    </w:p>
+    <w:p>
+      <w:pPr>
+        <w:pStyle w:val="Lgende"/>
+        <w:jc w:val="center"/>
+        <w:rPr>
+          <w:lang w:val="fr-FR"/>
+        </w:rPr>
+      </w:pPr>
+      <w:bookmarkStart w:id="14" w:name="_Ref414264816"/>
+      <w:r>
+        <w:rPr>
+          <w:lang w:val="fr-FR"/>
+        </w:rPr>
+        <w:t xml:space="preserve">Figure </w:t>
+      </w:r>
+      <w:r>
+        <w:rPr>
+          <w:lang w:val="fr-FR"/>
+        </w:rPr>
+        <w:fldChar w:fldCharType="begin"/>
+      </w:r>
+      <w:r>
+        <w:rPr>
+          <w:lang w:val="fr-FR"/>
+        </w:rPr>
+        <w:instrText xml:space="preserve"> SEQ Figure \* ARABIC </w:instrText>
+      </w:r>
+      <w:r>
+        <w:rPr>
+          <w:lang w:val="fr-FR"/>
+        </w:rPr>
+        <w:fldChar w:fldCharType="separate"/>
+      </w:r>
+      <w:r>
+        <w:rPr>
+          <w:noProof/>
+          <w:lang w:val="fr-FR"/>
+        </w:rPr>
+        <w:t>14</w:t>
+      </w:r>
+      <w:r>
+        <w:rPr>
+          <w:lang w:val="fr-FR"/>
+        </w:rPr>
+        <w:fldChar w:fldCharType="end"/>
+      </w:r>
+      <w:bookmarkEnd w:id="14"/>
+      <w:r>
+        <w:rPr>
+          <w:lang w:val="fr-FR"/>
+        </w:rPr>
+        <w:t xml:space="preserve"> : Requête pour laquelle, tous les champs de la table "user" seront retournés.</w:t>
+      </w:r>
+    </w:p>
+    <w:p>
+      <w:pPr>
+        <w:rPr>
+          <w:lang w:val="fr-FR"/>
+        </w:rPr>
+      </w:pPr>
+      <w:r>
+        <w:rPr>
+          <w:lang w:val="fr-FR"/>
+        </w:rPr>
+        <w:t>Maintenant, il est nécessaire d’introduire des critères afin d’extraire seulement des données d’intér</w:t>
+      </w:r>
+      <w:r>
+        <w:rPr>
+          <w:lang w:val="fr-FR"/>
+        </w:rPr>
+        <w:t xml:space="preserve">êts. </w:t>
+      </w:r>
+      <w:r>
+        <w:rPr>
+          <w:lang w:val="fr-FR"/>
+        </w:rPr>
+        <w:t>Il suffit d’informer l</w:t>
+      </w:r>
+      <w:r>
+        <w:rPr>
+          <w:lang w:val="fr-FR"/>
+        </w:rPr>
+        <w:t>’attribut « Critères</w:t>
+      </w:r>
+      <w:r>
+        <w:rPr>
+          <w:lang w:val="fr-FR"/>
+        </w:rPr>
+        <w:t> »</w:t>
+      </w:r>
+      <w:r>
+        <w:rPr>
+          <w:lang w:val="fr-FR"/>
+        </w:rPr>
+        <w:t xml:space="preserve"> en entrant les valeurs que le champ doit prendre. Par exemple, pour extraire tous </w:t>
+      </w:r>
+      <w:r>
+        <w:rPr>
+          <w:lang w:val="fr-FR"/>
+        </w:rPr>
+        <w:t>les individus masculins</w:t>
+      </w:r>
+      <w:r>
+        <w:rPr>
+          <w:lang w:val="fr-FR"/>
+        </w:rPr>
+        <w:t xml:space="preserve">, il suffit de rentrer « Male » dans la colonne « Gender » comme illustré dans la </w:t>
+      </w:r>
+      <w:r>
+        <w:rPr>
+          <w:lang w:val="fr-FR"/>
+        </w:rPr>
+        <w:fldChar w:fldCharType="begin"/>
+      </w:r>
+      <w:r>
+        <w:rPr>
+          <w:lang w:val="fr-FR"/>
+        </w:rPr>
+        <w:instrText xml:space="preserve"> REF _Ref414266467 \h </w:instrText>
+      </w:r>
+      <w:r>
+        <w:rPr>
+          <w:lang w:val="fr-FR"/>
+        </w:rPr>
+      </w:r>
+      <w:r>
+        <w:rPr>
+          <w:lang w:val="fr-FR"/>
+        </w:rPr>
+        <w:fldChar w:fldCharType="separate"/>
+      </w:r>
+      <w:r>
+        <w:rPr>
+          <w:lang w:val="fr-FR"/>
+        </w:rPr>
+        <w:t xml:space="preserve">Figure </w:t>
+      </w:r>
+      <w:r>
+        <w:rPr>
+          <w:noProof/>
+          <w:lang w:val="fr-FR"/>
+        </w:rPr>
+        <w:t>15</w:t>
+      </w:r>
+      <w:r>
+        <w:rPr>
+          <w:lang w:val="fr-FR"/>
+        </w:rPr>
+        <w:fldChar w:fldCharType="end"/>
+      </w:r>
+      <w:r>
+        <w:rPr>
+          <w:lang w:val="fr-FR"/>
+        </w:rPr>
+        <w:t>.</w:t>
+      </w:r>
+    </w:p>
+    <w:p>
+      <w:pPr>
+        <w:keepNext/>
+        <w:jc w:val="center"/>
+        <w:rPr>
+          <w:lang w:val="fr-FR"/>
+        </w:rPr>
+      </w:pPr>
+      <w:r>
+        <w:rPr>
+          <w:noProof/>
+          <w:lang w:val="fr-FR" w:eastAsia="fr-FR" w:bidi="ar-SA"/>
+        </w:rPr>
+        <w:drawing>
+          <wp:inline distT="0" distB="0" distL="0" distR="0">
+            <wp:extent cx="3095625" cy="2162175"/>
+            <wp:effectExtent l="19050" t="0" r="9525" b="0"/>
+            <wp:docPr id="13" name="Image 13"/>
+            <wp:cNvGraphicFramePr>
+              <a:graphicFrameLocks xmlns:a="http://schemas.openxmlformats.org/drawingml/2006/main" noChangeAspect="1"/>
+            </wp:cNvGraphicFramePr>
+            <a:graphic xmlns:a="http://schemas.openxmlformats.org/drawingml/2006/main">
+              <a:graphicData uri="http://schemas.openxmlformats.org/drawingml/2006/picture">
+                <pic:pic xmlns:pic="http://schemas.openxmlformats.org/drawingml/2006/picture">
+                  <pic:nvPicPr>
+                    <pic:cNvPr id="0" name="Picture 13"/>
+                    <pic:cNvPicPr>
+                      <a:picLocks noChangeAspect="1" noChangeArrowheads="1"/>
+                    </pic:cNvPicPr>
+                  </pic:nvPicPr>
+                  <pic:blipFill>
+                    <a:blip r:embed="rId21" cstate="print"/>
+                    <a:srcRect/>
+                    <a:stretch>
+                      <a:fillRect/>
+                    </a:stretch>
+                  </pic:blipFill>
+                  <pic:spPr bwMode="auto">
+                    <a:xfrm>
+                      <a:off x="0" y="0"/>
+                      <a:ext cx="3095625" cy="2162175"/>
+                    </a:xfrm>
+                    <a:prstGeom prst="rect">
+                      <a:avLst/>
+                    </a:prstGeom>
+                    <a:noFill/>
+                    <a:ln w="9525">
+                      <a:noFill/>
+                      <a:miter lim="800000"/>
+                      <a:headEnd/>
+                      <a:tailEnd/>
+                    </a:ln>
+                  </pic:spPr>
+                </pic:pic>
+              </a:graphicData>
+            </a:graphic>
+          </wp:inline>
+        </w:drawing>
+      </w:r>
+    </w:p>
+    <w:p>
+      <w:pPr>
+        <w:pStyle w:val="Lgende"/>
+        <w:jc w:val="center"/>
+        <w:rPr>
+          <w:lang w:val="fr-FR"/>
+        </w:rPr>
+      </w:pPr>
+      <w:bookmarkStart w:id="15" w:name="_Ref414266467"/>
+      <w:r>
+        <w:rPr>
+          <w:lang w:val="fr-FR"/>
+        </w:rPr>
+        <w:t xml:space="preserve">Figure </w:t>
+      </w:r>
+      <w:r>
+        <w:rPr>
+          <w:lang w:val="fr-FR"/>
+        </w:rPr>
+        <w:fldChar w:fldCharType="begin"/>
+      </w:r>
+      <w:r>
+        <w:rPr>
+          <w:lang w:val="fr-FR"/>
+        </w:rPr>
+        <w:instrText xml:space="preserve"> SEQ Figure \* ARABIC </w:instrText>
+      </w:r>
+      <w:r>
+        <w:rPr>
+          <w:lang w:val="fr-FR"/>
+        </w:rPr>
+        <w:fldChar w:fldCharType="separate"/>
+      </w:r>
+      <w:r>
+        <w:rPr>
+          <w:noProof/>
+          <w:lang w:val="fr-FR"/>
+        </w:rPr>
+        <w:t>15</w:t>
+      </w:r>
+      <w:r>
+        <w:rPr>
+          <w:lang w:val="fr-FR"/>
+        </w:rPr>
+        <w:fldChar w:fldCharType="end"/>
+      </w:r>
+      <w:bookmarkEnd w:id="15"/>
+      <w:r>
+        <w:rPr>
+          <w:lang w:val="fr-FR"/>
+        </w:rPr>
+        <w:t xml:space="preserve"> : Cette requête extraira les données correspondant aux individus masculins.</w:t>
+      </w:r>
+    </w:p>
+    <w:p>
+      <w:pPr>
+        <w:rPr>
+          <w:lang w:val="fr-FR"/>
+        </w:rPr>
+      </w:pPr>
+      <w:r>
+        <w:rPr>
+          <w:lang w:val="fr-FR"/>
+        </w:rPr>
+        <w:t xml:space="preserve">Afin d’exécuter la requête, vous devez cliquez sur l’icone « Exécuter » comme illustré dans la </w:t>
+      </w:r>
+      <w:r>
+        <w:rPr>
+          <w:lang w:val="fr-FR"/>
+        </w:rPr>
+        <w:fldChar w:fldCharType="begin"/>
+      </w:r>
+      <w:r>
+        <w:rPr>
+          <w:lang w:val="fr-FR"/>
+        </w:rPr>
+        <w:instrText xml:space="preserve"> REF _Ref414266473 \h </w:instrText>
+      </w:r>
+      <w:r>
+        <w:rPr>
+          <w:lang w:val="fr-FR"/>
+        </w:rPr>
+      </w:r>
+      <w:r>
+        <w:rPr>
+          <w:lang w:val="fr-FR"/>
+        </w:rPr>
+        <w:fldChar w:fldCharType="separate"/>
+      </w:r>
+      <w:r>
+        <w:rPr>
+          <w:lang w:val="fr-FR"/>
+        </w:rPr>
+        <w:t xml:space="preserve">Figure </w:t>
+      </w:r>
+      <w:r>
+        <w:rPr>
+          <w:noProof/>
+          <w:lang w:val="fr-FR"/>
+        </w:rPr>
+        <w:t>16</w:t>
+      </w:r>
+      <w:r>
+        <w:rPr>
+          <w:lang w:val="fr-FR"/>
+        </w:rPr>
+        <w:fldChar w:fldCharType="end"/>
+      </w:r>
+      <w:r>
+        <w:rPr>
+          <w:lang w:val="fr-FR"/>
+        </w:rPr>
+        <w:t>.</w:t>
+      </w:r>
+    </w:p>
+    <w:p>
+      <w:pPr>
+        <w:keepNext/>
+        <w:jc w:val="center"/>
+        <w:rPr>
+          <w:lang w:val="fr-FR"/>
+        </w:rPr>
+      </w:pPr>
+      <w:r>
+        <w:rPr>
+          <w:noProof/>
+          <w:lang w:val="fr-FR" w:eastAsia="fr-FR" w:bidi="ar-SA"/>
+        </w:rPr>
+        <w:drawing>
+          <wp:inline distT="0" distB="0" distL="0" distR="0">
+            <wp:extent cx="3076575" cy="1990725"/>
+            <wp:effectExtent l="19050" t="0" r="9525" b="0"/>
+            <wp:docPr id="16" name="Image 16"/>
+            <wp:cNvGraphicFramePr>
+              <a:graphicFrameLocks xmlns:a="http://schemas.openxmlformats.org/drawingml/2006/main" noChangeAspect="1"/>
+            </wp:cNvGraphicFramePr>
+            <a:graphic xmlns:a="http://schemas.openxmlformats.org/drawingml/2006/main">
+              <a:graphicData uri="http://schemas.openxmlformats.org/drawingml/2006/picture">
+                <pic:pic xmlns:pic="http://schemas.openxmlformats.org/drawingml/2006/picture">
+                  <pic:nvPicPr>
+                    <pic:cNvPr id="0" name="Picture 16"/>
+                    <pic:cNvPicPr>
+                      <a:picLocks noChangeAspect="1" noChangeArrowheads="1"/>
+                    </pic:cNvPicPr>
+                  </pic:nvPicPr>
+                  <pic:blipFill>
+                    <a:blip r:embed="rId22" cstate="print"/>
+                    <a:srcRect/>
+                    <a:stretch>
+                      <a:fillRect/>
+                    </a:stretch>
+                  </pic:blipFill>
+                  <pic:spPr bwMode="auto">
+                    <a:xfrm>
+                      <a:off x="0" y="0"/>
+                      <a:ext cx="3076575" cy="1990725"/>
+                    </a:xfrm>
+                    <a:prstGeom prst="rect">
+                      <a:avLst/>
+                    </a:prstGeom>
+                    <a:noFill/>
+                    <a:ln w="9525">
+                      <a:noFill/>
+                      <a:miter lim="800000"/>
+                      <a:headEnd/>
+                      <a:tailEnd/>
+                    </a:ln>
+                  </pic:spPr>
+                </pic:pic>
+              </a:graphicData>
+            </a:graphic>
+          </wp:inline>
+        </w:drawing>
+      </w:r>
+    </w:p>
+    <w:p>
+      <w:pPr>
+        <w:pStyle w:val="Lgende"/>
+        <w:jc w:val="center"/>
+        <w:rPr>
+          <w:lang w:val="fr-FR"/>
+        </w:rPr>
+      </w:pPr>
+      <w:bookmarkStart w:id="16" w:name="_Ref414266473"/>
+      <w:r>
+        <w:rPr>
+          <w:lang w:val="fr-FR"/>
+        </w:rPr>
+        <w:t xml:space="preserve">Figure </w:t>
+      </w:r>
+      <w:r>
+        <w:rPr>
+          <w:lang w:val="fr-FR"/>
+        </w:rPr>
+        <w:fldChar w:fldCharType="begin"/>
+      </w:r>
+      <w:r>
+        <w:rPr>
+          <w:lang w:val="fr-FR"/>
+        </w:rPr>
+        <w:instrText xml:space="preserve"> SEQ Figure \* ARABIC </w:instrText>
+      </w:r>
+      <w:r>
+        <w:rPr>
+          <w:lang w:val="fr-FR"/>
+        </w:rPr>
+        <w:fldChar w:fldCharType="separate"/>
+      </w:r>
+      <w:r>
+        <w:rPr>
+          <w:noProof/>
+          <w:lang w:val="fr-FR"/>
+        </w:rPr>
+        <w:t>16</w:t>
+      </w:r>
+      <w:r>
+        <w:rPr>
+          <w:lang w:val="fr-FR"/>
+        </w:rPr>
+        <w:fldChar w:fldCharType="end"/>
+      </w:r>
+      <w:bookmarkEnd w:id="16"/>
+      <w:r>
+        <w:rPr>
+          <w:lang w:val="fr-FR"/>
+        </w:rPr>
+        <w:t xml:space="preserve"> : Menu contextuel afin d'exécuter la requête définie.</w:t>
+      </w:r>
+    </w:p>
+    <w:p>
+      <w:pPr>
+        <w:rPr>
+          <w:lang w:val="fr-FR"/>
+        </w:rPr>
+      </w:pPr>
+      <w:r>
+        <w:rPr>
+          <w:lang w:val="fr-FR"/>
+        </w:rPr>
+        <w:t>Vous devrez obtenir table résultante suivante :</w:t>
+      </w:r>
+    </w:p>
+    <w:p>
+      <w:pPr>
+        <w:keepNext/>
+        <w:jc w:val="center"/>
+        <w:rPr>
+          <w:lang w:val="fr-FR"/>
+        </w:rPr>
+      </w:pPr>
+      <w:r>
+        <w:rPr>
+          <w:noProof/>
+          <w:lang w:val="fr-FR" w:eastAsia="fr-FR" w:bidi="ar-SA"/>
+        </w:rPr>
+        <w:lastRenderedPageBreak/>
+        <w:drawing>
+          <wp:inline distT="0" distB="0" distL="0" distR="0">
+            <wp:extent cx="5760720" cy="815102"/>
+            <wp:effectExtent l="19050" t="0" r="0" b="0"/>
+            <wp:docPr id="19" name="Image 19"/>
+            <wp:cNvGraphicFramePr>
+              <a:graphicFrameLocks xmlns:a="http://schemas.openxmlformats.org/drawingml/2006/main" noChangeAspect="1"/>
+            </wp:cNvGraphicFramePr>
+            <a:graphic xmlns:a="http://schemas.openxmlformats.org/drawingml/2006/main">
+              <a:graphicData uri="http://schemas.openxmlformats.org/drawingml/2006/picture">
+                <pic:pic xmlns:pic="http://schemas.openxmlformats.org/drawingml/2006/picture">
+                  <pic:nvPicPr>
+                    <pic:cNvPr id="0" name="Picture 19"/>
+                    <pic:cNvPicPr>
+                      <a:picLocks noChangeAspect="1" noChangeArrowheads="1"/>
+                    </pic:cNvPicPr>
+                  </pic:nvPicPr>
+                  <pic:blipFill>
+                    <a:blip r:embed="rId23" cstate="print"/>
+                    <a:srcRect/>
+                    <a:stretch>
+                      <a:fillRect/>
+                    </a:stretch>
+                  </pic:blipFill>
+                  <pic:spPr bwMode="auto">
+                    <a:xfrm>
+                      <a:off x="0" y="0"/>
+                      <a:ext cx="5760720" cy="815102"/>
+                    </a:xfrm>
+                    <a:prstGeom prst="rect">
+                      <a:avLst/>
+                    </a:prstGeom>
+                    <a:noFill/>
+                    <a:ln w="9525">
+                      <a:noFill/>
+                      <a:miter lim="800000"/>
+                      <a:headEnd/>
+                      <a:tailEnd/>
+                    </a:ln>
+                  </pic:spPr>
+                </pic:pic>
+              </a:graphicData>
+            </a:graphic>
+          </wp:inline>
+        </w:drawing>
+      </w:r>
+    </w:p>
+    <w:p>
+      <w:pPr>
+        <w:pStyle w:val="Lgende"/>
+        <w:jc w:val="center"/>
+        <w:rPr>
+          <w:lang w:val="fr-FR"/>
+        </w:rPr>
+      </w:pPr>
+      <w:r>
+        <w:rPr>
+          <w:lang w:val="fr-FR"/>
+        </w:rPr>
+        <w:t xml:space="preserve">Figure </w:t>
+      </w:r>
+      <w:r>
+        <w:rPr>
+          <w:lang w:val="fr-FR"/>
+        </w:rPr>
+        <w:fldChar w:fldCharType="begin"/>
+      </w:r>
+      <w:r>
+        <w:rPr>
+          <w:lang w:val="fr-FR"/>
+        </w:rPr>
+        <w:instrText xml:space="preserve"> SEQ Figure \* ARABIC </w:instrText>
+      </w:r>
+      <w:r>
+        <w:rPr>
+          <w:lang w:val="fr-FR"/>
+        </w:rPr>
+        <w:fldChar w:fldCharType="separate"/>
+      </w:r>
+      <w:r>
+        <w:rPr>
+          <w:noProof/>
+          <w:lang w:val="fr-FR"/>
+        </w:rPr>
+        <w:t>17</w:t>
+      </w:r>
+      <w:r>
+        <w:rPr>
+          <w:lang w:val="fr-FR"/>
+        </w:rPr>
+        <w:fldChar w:fldCharType="end"/>
+      </w:r>
+      <w:r>
+        <w:rPr>
+          <w:lang w:val="fr-FR"/>
+        </w:rPr>
+        <w:t xml:space="preserve"> : Table contenant seulement les individus masculins.</w:t>
+      </w:r>
+    </w:p>
+    <w:p>
+      <w:pPr>
+        <w:rPr>
+          <w:lang w:val="fr-FR"/>
+        </w:rPr>
+      </w:pPr>
+      <w:r>
+        <w:rPr>
+          <w:lang w:val="fr-FR"/>
+        </w:rPr>
+        <w:t>Il est possible de définir des règles pour extraire les données :</w:t>
+      </w:r>
+    </w:p>
+    <w:p>
+      <w:pPr>
+        <w:pStyle w:val="Paragraphedeliste"/>
+        <w:numPr>
+          <w:ilvl w:val="0"/>
+          <w:numId w:val="5"/>
+        </w:numPr>
+        <w:rPr>
+          <w:lang w:val="fr-FR"/>
+        </w:rPr>
+      </w:pPr>
+      <w:r>
+        <w:rPr>
+          <w:lang w:val="fr-FR"/>
+        </w:rPr>
+        <w:t>Opérateur And : « Male » And « Female » - extrait les individus masculins et féminins !!!!!</w:t>
+      </w:r>
+    </w:p>
+    <w:p>
+      <w:pPr>
+        <w:pStyle w:val="Paragraphedeliste"/>
+        <w:numPr>
+          <w:ilvl w:val="0"/>
+          <w:numId w:val="5"/>
+        </w:numPr>
+        <w:rPr>
+          <w:lang w:val="fr-FR"/>
+        </w:rPr>
+      </w:pPr>
+      <w:r>
+        <w:rPr>
+          <w:lang w:val="fr-FR"/>
+        </w:rPr>
+        <w:t>Opérateur Or : « Male » Or « Female » - extrait les individus masculins ou féminins.</w:t>
+      </w:r>
+    </w:p>
+    <w:p>
+      <w:pPr>
+        <w:pStyle w:val="Paragraphedeliste"/>
+        <w:numPr>
+          <w:ilvl w:val="0"/>
+          <w:numId w:val="5"/>
+        </w:numPr>
+        <w:rPr>
+          <w:lang w:val="fr-FR"/>
+        </w:rPr>
+      </w:pPr>
+      <w:r>
+        <w:rPr>
+          <w:lang w:val="fr-FR"/>
+        </w:rPr>
+        <w:t>Opérateur Between/Ans : Between #jj/mm/aaa# And #jj/mm/aaa# - extrait les individus ayant une date de naissance comprise entre les deux dates précisées.</w:t>
+      </w:r>
+    </w:p>
+    <w:p>
+      <w:pPr>
+        <w:rPr>
+          <w:lang w:val="fr-FR"/>
+        </w:rPr>
+      </w:pPr>
+      <w:r>
+        <w:rPr>
+          <w:lang w:val="fr-FR"/>
+        </w:rPr>
+        <w:t>Il est également possible de trier les résultants en utilisant l’attribut « Tri ».</w:t>
+      </w:r>
+    </w:p>
+    <w:p>
+      <w:pPr>
+        <w:rPr>
+          <w:rStyle w:val="Emphaseple"/>
+          <w:lang w:val="fr-FR"/>
+        </w:rPr>
+      </w:pPr>
+      <w:r>
+        <w:rPr>
+          <w:rStyle w:val="Emphaseple"/>
+          <w:lang w:val="fr-FR"/>
+        </w:rPr>
+        <w:t xml:space="preserve">Tâche #12 : Extraire les individus masculins nés entre le </w:t>
+      </w:r>
+      <w:r>
+        <w:rPr>
+          <w:rStyle w:val="Emphaseple"/>
+          <w:lang w:val="fr-FR"/>
+        </w:rPr>
+        <w:t>01/01/1985 et 08/03/2015 en triant par date de naissance</w:t>
+      </w:r>
+      <w:r>
+        <w:rPr>
+          <w:rStyle w:val="Emphaseple"/>
+          <w:lang w:val="fr-FR"/>
+        </w:rPr>
+        <w:t xml:space="preserve"> de façon croissante</w:t>
+      </w:r>
+      <w:r>
+        <w:rPr>
+          <w:rStyle w:val="Emphaseple"/>
+          <w:lang w:val="fr-FR"/>
+        </w:rPr>
+        <w:t>.</w:t>
+      </w:r>
+      <w:r>
+        <w:rPr>
+          <w:rStyle w:val="Emphaseple"/>
+          <w:lang w:val="fr-FR"/>
+        </w:rPr>
+        <w:t xml:space="preserve"> Vous devriez obtenir le tableau suivant :</w:t>
+      </w:r>
+    </w:p>
+    <w:p>
+      <w:pPr>
+        <w:keepNext/>
+        <w:jc w:val="center"/>
+        <w:rPr>
+          <w:lang w:val="fr-FR"/>
+        </w:rPr>
+      </w:pPr>
+      <w:r>
+        <w:rPr>
+          <w:noProof/>
+          <w:lang w:val="fr-FR" w:eastAsia="fr-FR" w:bidi="ar-SA"/>
+        </w:rPr>
+        <w:drawing>
+          <wp:inline distT="0" distB="0" distL="0" distR="0">
+            <wp:extent cx="5760720" cy="707717"/>
+            <wp:effectExtent l="19050" t="0" r="0" b="0"/>
+            <wp:docPr id="22" name="Image 22"/>
+            <wp:cNvGraphicFramePr>
+              <a:graphicFrameLocks xmlns:a="http://schemas.openxmlformats.org/drawingml/2006/main" noChangeAspect="1"/>
+            </wp:cNvGraphicFramePr>
+            <a:graphic xmlns:a="http://schemas.openxmlformats.org/drawingml/2006/main">
+              <a:graphicData uri="http://schemas.openxmlformats.org/drawingml/2006/picture">
+                <pic:pic xmlns:pic="http://schemas.openxmlformats.org/drawingml/2006/picture">
+                  <pic:nvPicPr>
+                    <pic:cNvPr id="0" name="Picture 22"/>
+                    <pic:cNvPicPr>
+                      <a:picLocks noChangeAspect="1" noChangeArrowheads="1"/>
+                    </pic:cNvPicPr>
+                  </pic:nvPicPr>
+                  <pic:blipFill>
+                    <a:blip r:embed="rId24" cstate="print"/>
+                    <a:srcRect/>
+                    <a:stretch>
+                      <a:fillRect/>
+                    </a:stretch>
+                  </pic:blipFill>
+                  <pic:spPr bwMode="auto">
+                    <a:xfrm>
+                      <a:off x="0" y="0"/>
+                      <a:ext cx="5760720" cy="707717"/>
+                    </a:xfrm>
+                    <a:prstGeom prst="rect">
+                      <a:avLst/>
+                    </a:prstGeom>
+                    <a:noFill/>
+                    <a:ln w="9525">
+                      <a:noFill/>
+                      <a:miter lim="800000"/>
+                      <a:headEnd/>
+                      <a:tailEnd/>
+                    </a:ln>
+                  </pic:spPr>
+                </pic:pic>
+              </a:graphicData>
+            </a:graphic>
+          </wp:inline>
+        </w:drawing>
+      </w:r>
+    </w:p>
+    <w:p>
+      <w:pPr>
+        <w:pStyle w:val="Lgende"/>
+        <w:jc w:val="center"/>
+        <w:rPr>
+          <w:noProof/>
+          <w:lang w:val="fr-FR"/>
+        </w:rPr>
+      </w:pPr>
+      <w:r>
+        <w:rPr>
+          <w:lang w:val="fr-FR"/>
+        </w:rPr>
+        <w:t xml:space="preserve">Figure </w:t>
+      </w:r>
+      <w:r>
+        <w:rPr>
+          <w:lang w:val="fr-FR"/>
+        </w:rPr>
+        <w:fldChar w:fldCharType="begin"/>
+      </w:r>
+      <w:r>
+        <w:rPr>
+          <w:lang w:val="fr-FR"/>
+        </w:rPr>
+        <w:instrText xml:space="preserve"> SEQ Figure \* ARABIC </w:instrText>
+      </w:r>
+      <w:r>
+        <w:rPr>
+          <w:lang w:val="fr-FR"/>
+        </w:rPr>
+        <w:fldChar w:fldCharType="separate"/>
+      </w:r>
+      <w:r>
+        <w:rPr>
+          <w:noProof/>
+          <w:lang w:val="fr-FR"/>
+        </w:rPr>
+        <w:t>18</w:t>
+      </w:r>
+      <w:r>
+        <w:rPr>
+          <w:lang w:val="fr-FR"/>
+        </w:rPr>
+        <w:fldChar w:fldCharType="end"/>
+      </w:r>
+      <w:r>
+        <w:rPr>
+          <w:lang w:val="fr-FR"/>
+        </w:rPr>
+        <w:t xml:space="preserve"> : Table résultant</w:t>
+      </w:r>
+      <w:r>
+        <w:rPr>
+          <w:noProof/>
+          <w:lang w:val="fr-FR"/>
+        </w:rPr>
+        <w:t>e.</w:t>
+      </w:r>
+    </w:p>
+    <w:p>
+      <w:pPr>
+        <w:rPr>
+          <w:lang w:val="fr-FR"/>
+        </w:rPr>
+      </w:pPr>
+      <w:r>
+        <w:rPr>
+          <w:lang w:val="fr-FR"/>
+        </w:rPr>
+        <w:t xml:space="preserve">Il est également possible d’obtenir des inclusions en utilisant l’attribut « Ou ». </w:t>
+      </w:r>
+    </w:p>
+    <w:p>
+      <w:pPr>
+        <w:rPr>
+          <w:rStyle w:val="Emphaseple"/>
+          <w:lang w:val="fr-FR"/>
+        </w:rPr>
+      </w:pPr>
+      <w:r>
+        <w:rPr>
+          <w:rStyle w:val="Emphaseple"/>
+          <w:lang w:val="fr-FR"/>
+        </w:rPr>
+        <w:t>Tâche #13 : Extraire les individus masculi</w:t>
+      </w:r>
+      <w:r>
+        <w:rPr>
+          <w:rStyle w:val="Emphaseple"/>
+          <w:lang w:val="fr-FR"/>
+        </w:rPr>
+        <w:t>ns nés entre le 01/01/1985 et 01/01</w:t>
+      </w:r>
+      <w:r>
+        <w:rPr>
+          <w:rStyle w:val="Emphaseple"/>
+          <w:lang w:val="fr-FR"/>
+        </w:rPr>
+        <w:t>/2015 en triant par date de naissance de façon croissante OU les individus habitant dans le Texas.</w:t>
+      </w:r>
+    </w:p>
+    <w:p>
+      <w:pPr>
+        <w:rPr>
+          <w:rStyle w:val="Emphaseple"/>
+          <w:lang w:val="fr-FR"/>
+        </w:rPr>
+      </w:pPr>
+      <w:r>
+        <w:rPr>
+          <w:rStyle w:val="Emphaseple"/>
+          <w:lang w:val="fr-FR"/>
+        </w:rPr>
+        <w:t>Tâche #14 : Sauvegarder la requête créée en l’appelant « request-tp1 ».</w:t>
+      </w:r>
+    </w:p>
+    <w:p>
+      <w:pPr>
+        <w:rPr>
+          <w:rStyle w:val="Emphaseple"/>
+          <w:lang w:val="fr-FR"/>
+        </w:rPr>
+      </w:pPr>
+      <w:r>
+        <w:rPr>
+          <w:rStyle w:val="Emphaseple"/>
+          <w:lang w:val="fr-FR"/>
+        </w:rPr>
+        <w:t>Tâche #15 : Ajouter un nouvelle enregistrement avec les valeurs suivantes :</w:t>
+      </w:r>
+    </w:p>
+    <w:p>
+      <w:pPr>
+        <w:pStyle w:val="Paragraphedeliste"/>
+        <w:numPr>
+          <w:ilvl w:val="0"/>
+          <w:numId w:val="4"/>
+        </w:numPr>
+        <w:rPr>
+          <w:rStyle w:val="Emphaseple"/>
+          <w:lang w:val="fr-FR"/>
+        </w:rPr>
+      </w:pPr>
+      <w:r>
+        <w:rPr>
+          <w:rStyle w:val="Emphaseple"/>
+          <w:lang w:val="fr-FR"/>
+        </w:rPr>
+        <w:t>« Login » :</w:t>
+      </w:r>
+      <w:r>
+        <w:rPr>
+          <w:lang w:val="fr-FR"/>
+        </w:rPr>
+        <w:t xml:space="preserve"> </w:t>
+      </w:r>
+      <w:r>
+        <w:rPr>
+          <w:rStyle w:val="Emphaseple"/>
+          <w:lang w:val="fr-FR"/>
+        </w:rPr>
+        <w:t>amartin,</w:t>
+      </w:r>
+    </w:p>
+    <w:p>
+      <w:pPr>
+        <w:pStyle w:val="Paragraphedeliste"/>
+        <w:numPr>
+          <w:ilvl w:val="0"/>
+          <w:numId w:val="4"/>
+        </w:numPr>
+        <w:rPr>
+          <w:rStyle w:val="Emphaseple"/>
+          <w:lang w:val="fr-FR"/>
+        </w:rPr>
+      </w:pPr>
+      <w:r>
+        <w:rPr>
+          <w:rStyle w:val="Emphaseple"/>
+          <w:lang w:val="fr-FR"/>
+        </w:rPr>
+        <w:t>« Password » : n0th1ng,</w:t>
+      </w:r>
+    </w:p>
+    <w:p>
+      <w:pPr>
+        <w:pStyle w:val="Paragraphedeliste"/>
+        <w:numPr>
+          <w:ilvl w:val="0"/>
+          <w:numId w:val="4"/>
+        </w:numPr>
+        <w:rPr>
+          <w:rStyle w:val="Emphaseple"/>
+          <w:lang w:val="fr-FR"/>
+        </w:rPr>
+      </w:pPr>
+      <w:r>
+        <w:rPr>
+          <w:rStyle w:val="Emphaseple"/>
+          <w:lang w:val="fr-FR"/>
+        </w:rPr>
+        <w:t>« Email » : amartin@gmail.com,</w:t>
+      </w:r>
+    </w:p>
+    <w:p>
+      <w:pPr>
+        <w:pStyle w:val="Paragraphedeliste"/>
+        <w:numPr>
+          <w:ilvl w:val="0"/>
+          <w:numId w:val="4"/>
+        </w:numPr>
+        <w:rPr>
+          <w:rStyle w:val="Emphaseple"/>
+          <w:lang w:val="fr-FR"/>
+        </w:rPr>
+      </w:pPr>
+      <w:r>
+        <w:rPr>
+          <w:rStyle w:val="Emphaseple"/>
+          <w:lang w:val="fr-FR"/>
+        </w:rPr>
+        <w:t>« First name » : Alamine,</w:t>
+      </w:r>
+    </w:p>
+    <w:p>
+      <w:pPr>
+        <w:pStyle w:val="Paragraphedeliste"/>
+        <w:numPr>
+          <w:ilvl w:val="0"/>
+          <w:numId w:val="4"/>
+        </w:numPr>
+        <w:rPr>
+          <w:rStyle w:val="Emphaseple"/>
+          <w:lang w:val="fr-FR"/>
+        </w:rPr>
+      </w:pPr>
+      <w:r>
+        <w:rPr>
+          <w:rStyle w:val="Emphaseple"/>
+          <w:lang w:val="fr-FR"/>
+        </w:rPr>
+        <w:t>« Last name » : Martin,</w:t>
+      </w:r>
+    </w:p>
+    <w:p>
+      <w:pPr>
+        <w:pStyle w:val="Paragraphedeliste"/>
+        <w:numPr>
+          <w:ilvl w:val="0"/>
+          <w:numId w:val="4"/>
+        </w:numPr>
+        <w:rPr>
+          <w:rStyle w:val="Emphaseple"/>
+          <w:lang w:val="fr-FR"/>
+        </w:rPr>
+      </w:pPr>
+      <w:r>
+        <w:rPr>
+          <w:rStyle w:val="Emphaseple"/>
+          <w:lang w:val="fr-FR"/>
+        </w:rPr>
+        <w:t>« Gender » : Male,</w:t>
+      </w:r>
+    </w:p>
+    <w:p>
+      <w:pPr>
+        <w:pStyle w:val="Paragraphedeliste"/>
+        <w:numPr>
+          <w:ilvl w:val="0"/>
+          <w:numId w:val="4"/>
+        </w:numPr>
+        <w:rPr>
+          <w:rStyle w:val="Emphaseple"/>
+          <w:lang w:val="fr-FR"/>
+        </w:rPr>
+      </w:pPr>
+      <w:r>
+        <w:rPr>
+          <w:rStyle w:val="Emphaseple"/>
+          <w:lang w:val="fr-FR"/>
+        </w:rPr>
+        <w:t>« Birthday » : 10/14/1991,</w:t>
+      </w:r>
+    </w:p>
+    <w:p>
+      <w:pPr>
+        <w:pStyle w:val="Paragraphedeliste"/>
+        <w:numPr>
+          <w:ilvl w:val="0"/>
+          <w:numId w:val="4"/>
+        </w:numPr>
+        <w:rPr>
+          <w:rStyle w:val="Emphaseple"/>
+          <w:lang w:val="fr-FR"/>
+        </w:rPr>
+      </w:pPr>
+      <w:r>
+        <w:rPr>
+          <w:rStyle w:val="Emphaseple"/>
+          <w:lang w:val="fr-FR"/>
+        </w:rPr>
+        <w:t>« Street address » : 432 James Street,</w:t>
+      </w:r>
+    </w:p>
+    <w:p>
+      <w:pPr>
+        <w:pStyle w:val="Paragraphedeliste"/>
+        <w:numPr>
+          <w:ilvl w:val="0"/>
+          <w:numId w:val="4"/>
+        </w:numPr>
+        <w:rPr>
+          <w:rStyle w:val="Emphaseple"/>
+          <w:lang w:val="fr-FR"/>
+        </w:rPr>
+      </w:pPr>
+      <w:r>
+        <w:rPr>
+          <w:rStyle w:val="Emphaseple"/>
+          <w:lang w:val="fr-FR"/>
+        </w:rPr>
+        <w:t>« City » : Portland,</w:t>
+      </w:r>
+    </w:p>
+    <w:p>
+      <w:pPr>
+        <w:pStyle w:val="Paragraphedeliste"/>
+        <w:numPr>
+          <w:ilvl w:val="0"/>
+          <w:numId w:val="4"/>
+        </w:numPr>
+        <w:rPr>
+          <w:rStyle w:val="Emphaseple"/>
+          <w:lang w:val="fr-FR"/>
+        </w:rPr>
+      </w:pPr>
+      <w:r>
+        <w:rPr>
+          <w:rStyle w:val="Emphaseple"/>
+          <w:lang w:val="fr-FR"/>
+        </w:rPr>
+        <w:t>« Zip code » : 70943,</w:t>
+      </w:r>
+    </w:p>
+    <w:p>
+      <w:pPr>
+        <w:pStyle w:val="Paragraphedeliste"/>
+        <w:numPr>
+          <w:ilvl w:val="0"/>
+          <w:numId w:val="4"/>
+        </w:numPr>
+        <w:rPr>
+          <w:rStyle w:val="Emphaseple"/>
+          <w:lang w:val="fr-FR"/>
+        </w:rPr>
+      </w:pPr>
+      <w:r>
+        <w:rPr>
+          <w:rStyle w:val="Emphaseple"/>
+          <w:lang w:val="fr-FR"/>
+        </w:rPr>
+        <w:t>« State » : Alabama.</w:t>
+      </w:r>
+    </w:p>
+    <w:p>
+      <w:pPr>
+        <w:rPr>
+          <w:i/>
+          <w:iCs/>
+          <w:lang w:val="fr-FR"/>
+        </w:rPr>
+      </w:pPr>
+      <w:r>
+        <w:rPr>
+          <w:i/>
+          <w:iCs/>
+          <w:lang w:val="fr-FR"/>
+        </w:rPr>
+        <w:t>Tâche #16 : Rouvrir la requête précédemment sauvegardé et observé si la table résultante a été mise à jour.</w:t>
+      </w:r>
+    </w:p>
+    <w:p>
+      <w:pPr>
+        <w:pStyle w:val="Sansinterligne"/>
+        <w:rPr>
+          <w:lang w:val="fr-FR"/>
+        </w:rPr>
+      </w:pPr>
+      <w:r>
+        <w:rPr>
+          <w:lang w:val="fr-FR"/>
+        </w:rPr>
+        <w:lastRenderedPageBreak/>
+        <w:t xml:space="preserve">Dans le futur nous utiliserons un langage de programmation appelé SQL. Il est possible d’avoir un aperçu de ce langage, en utilisant l’option « SQL direct » comme illustré sur la </w:t>
+      </w:r>
+      <w:r>
+        <w:rPr>
+          <w:lang w:val="fr-FR"/>
+        </w:rPr>
+        <w:fldChar w:fldCharType="begin"/>
+      </w:r>
+      <w:r>
+        <w:rPr>
+          <w:lang w:val="fr-FR"/>
+        </w:rPr>
+        <w:instrText xml:space="preserve"> REF _Ref414270231 \h </w:instrText>
+      </w:r>
+      <w:r>
+        <w:rPr>
+          <w:lang w:val="fr-FR"/>
+        </w:rPr>
+      </w:r>
+      <w:r>
+        <w:rPr>
+          <w:lang w:val="fr-FR"/>
+        </w:rPr>
+        <w:fldChar w:fldCharType="separate"/>
+      </w:r>
+      <w:r>
+        <w:rPr>
+          <w:lang w:val="fr-FR"/>
+        </w:rPr>
+        <w:t xml:space="preserve">Figure </w:t>
+      </w:r>
+      <w:r>
+        <w:rPr>
+          <w:noProof/>
+          <w:lang w:val="fr-FR"/>
+        </w:rPr>
+        <w:t>19</w:t>
+      </w:r>
+      <w:r>
+        <w:rPr>
+          <w:lang w:val="fr-FR"/>
+        </w:rPr>
+        <w:fldChar w:fldCharType="end"/>
+      </w:r>
+      <w:r>
+        <w:rPr>
+          <w:lang w:val="fr-FR"/>
+        </w:rPr>
+        <w:t>.</w:t>
+      </w:r>
+    </w:p>
+    <w:p>
+      <w:pPr>
+        <w:pStyle w:val="Sansinterligne"/>
+        <w:rPr>
+          <w:lang w:val="fr-FR"/>
+        </w:rPr>
+      </w:pPr>
+    </w:p>
+    <w:p>
+      <w:pPr>
+        <w:pStyle w:val="Sansinterligne"/>
+        <w:keepNext/>
+        <w:jc w:val="center"/>
+        <w:rPr>
+          <w:lang w:val="fr-FR"/>
+        </w:rPr>
+      </w:pPr>
+      <w:r>
+        <w:rPr>
+          <w:noProof/>
+          <w:lang w:val="fr-FR" w:eastAsia="fr-FR" w:bidi="ar-SA"/>
+        </w:rPr>
+        <w:drawing>
+          <wp:inline distT="0" distB="0" distL="0" distR="0">
+            <wp:extent cx="2124075" cy="1571625"/>
+            <wp:effectExtent l="19050" t="0" r="9525" b="0"/>
+            <wp:docPr id="5" name="Image 1"/>
+            <wp:cNvGraphicFramePr>
+              <a:graphicFrameLocks xmlns:a="http://schemas.openxmlformats.org/drawingml/2006/main" noChangeAspect="1"/>
+            </wp:cNvGraphicFramePr>
+            <a:graphic xmlns:a="http://schemas.openxmlformats.org/drawingml/2006/main">
+              <a:graphicData uri="http://schemas.openxmlformats.org/drawingml/2006/picture">
+                <pic:pic xmlns:pic="http://schemas.openxmlformats.org/drawingml/2006/picture">
+                  <pic:nvPicPr>
+                    <pic:cNvPr id="0" name="Picture 1"/>
+                    <pic:cNvPicPr>
+                      <a:picLocks noChangeAspect="1" noChangeArrowheads="1"/>
+                    </pic:cNvPicPr>
+                  </pic:nvPicPr>
+                  <pic:blipFill>
+                    <a:blip r:embed="rId25" cstate="print"/>
+                    <a:srcRect/>
+                    <a:stretch>
+                      <a:fillRect/>
+                    </a:stretch>
+                  </pic:blipFill>
+                  <pic:spPr bwMode="auto">
+                    <a:xfrm>
+                      <a:off x="0" y="0"/>
+                      <a:ext cx="2124075" cy="1571625"/>
+                    </a:xfrm>
+                    <a:prstGeom prst="rect">
+                      <a:avLst/>
+                    </a:prstGeom>
+                    <a:noFill/>
+                    <a:ln w="9525">
+                      <a:noFill/>
+                      <a:miter lim="800000"/>
+                      <a:headEnd/>
+                      <a:tailEnd/>
+                    </a:ln>
+                  </pic:spPr>
+                </pic:pic>
+              </a:graphicData>
+            </a:graphic>
+          </wp:inline>
+        </w:drawing>
+      </w:r>
+    </w:p>
+    <w:p>
+      <w:pPr>
+        <w:pStyle w:val="Lgende"/>
+        <w:jc w:val="center"/>
+        <w:rPr>
+          <w:lang w:val="fr-FR"/>
+        </w:rPr>
+      </w:pPr>
+      <w:bookmarkStart w:id="17" w:name="_Ref414270231"/>
+      <w:r>
+        <w:rPr>
+          <w:lang w:val="fr-FR"/>
+        </w:rPr>
+        <w:t xml:space="preserve">Figure </w:t>
+      </w:r>
+      <w:r>
+        <w:rPr>
+          <w:lang w:val="fr-FR"/>
+        </w:rPr>
+        <w:fldChar w:fldCharType="begin"/>
+      </w:r>
+      <w:r>
+        <w:rPr>
+          <w:lang w:val="fr-FR"/>
+        </w:rPr>
+        <w:instrText xml:space="preserve"> SEQ Figure \* ARABIC </w:instrText>
+      </w:r>
+      <w:r>
+        <w:rPr>
+          <w:lang w:val="fr-FR"/>
+        </w:rPr>
+        <w:fldChar w:fldCharType="separate"/>
+      </w:r>
+      <w:r>
+        <w:rPr>
+          <w:noProof/>
+          <w:lang w:val="fr-FR"/>
+        </w:rPr>
+        <w:t>19</w:t>
+      </w:r>
+      <w:r>
+        <w:rPr>
+          <w:lang w:val="fr-FR"/>
+        </w:rPr>
+        <w:fldChar w:fldCharType="end"/>
+      </w:r>
+      <w:bookmarkEnd w:id="17"/>
+      <w:r>
+        <w:rPr>
+          <w:lang w:val="fr-FR"/>
+        </w:rPr>
+        <w:t xml:space="preserve"> : Menu pour obtenir la commande SQL.</w:t>
+      </w:r>
+    </w:p>
+    <w:p>
+      <w:pPr>
+        <w:rPr>
+          <w:lang w:val="fr-FR"/>
+        </w:rPr>
+      </w:pPr>
+      <w:r>
+        <w:rPr>
+          <w:lang w:val="fr-FR"/>
+        </w:rPr>
+        <w:t>Vous devriez observer la commande permettant d’effectuer votre recherche en SQL :</w:t>
+      </w:r>
+    </w:p>
+    <w:p>
+      <w:pPr>
+        <w:keepNext/>
+        <w:jc w:val="center"/>
+        <w:rPr>
+          <w:lang w:val="fr-FR"/>
+        </w:rPr>
+      </w:pPr>
+      <w:r>
+        <w:rPr>
+          <w:noProof/>
+          <w:lang w:val="fr-FR" w:eastAsia="fr-FR" w:bidi="ar-SA"/>
+        </w:rPr>
+        <w:drawing>
+          <wp:inline distT="0" distB="0" distL="0" distR="0">
+            <wp:extent cx="5760720" cy="565620"/>
+            <wp:effectExtent l="19050" t="0" r="0" b="0"/>
+            <wp:docPr id="12" name="Image 4"/>
+            <wp:cNvGraphicFramePr>
+              <a:graphicFrameLocks xmlns:a="http://schemas.openxmlformats.org/drawingml/2006/main" noChangeAspect="1"/>
+            </wp:cNvGraphicFramePr>
+            <a:graphic xmlns:a="http://schemas.openxmlformats.org/drawingml/2006/main">
+              <a:graphicData uri="http://schemas.openxmlformats.org/drawingml/2006/picture">
+                <pic:pic xmlns:pic="http://schemas.openxmlformats.org/drawingml/2006/picture">
+                  <pic:nvPicPr>
+                    <pic:cNvPr id="0" name="Picture 4"/>
+                    <pic:cNvPicPr>
+                      <a:picLocks noChangeAspect="1" noChangeArrowheads="1"/>
+                    </pic:cNvPicPr>
+                  </pic:nvPicPr>
+                  <pic:blipFill>
+                    <a:blip r:embed="rId26" cstate="print"/>
+                    <a:srcRect/>
+                    <a:stretch>
+                      <a:fillRect/>
+                    </a:stretch>
+                  </pic:blipFill>
+                  <pic:spPr bwMode="auto">
+                    <a:xfrm>
+                      <a:off x="0" y="0"/>
+                      <a:ext cx="5760720" cy="565620"/>
+                    </a:xfrm>
+                    <a:prstGeom prst="rect">
+                      <a:avLst/>
+                    </a:prstGeom>
+                    <a:noFill/>
+                    <a:ln w="9525">
+                      <a:noFill/>
+                      <a:miter lim="800000"/>
+                      <a:headEnd/>
+                      <a:tailEnd/>
+                    </a:ln>
+                  </pic:spPr>
+                </pic:pic>
+              </a:graphicData>
+            </a:graphic>
+          </wp:inline>
+        </w:drawing>
+      </w:r>
+    </w:p>
+    <w:p>
+      <w:pPr>
+        <w:pStyle w:val="Lgende"/>
+        <w:jc w:val="center"/>
+        <w:rPr>
+          <w:lang w:val="fr-FR"/>
+        </w:rPr>
+      </w:pPr>
+      <w:r>
+        <w:rPr>
+          <w:lang w:val="fr-FR"/>
+        </w:rPr>
+        <w:t xml:space="preserve">Figure </w:t>
+      </w:r>
+      <w:r>
+        <w:rPr>
+          <w:lang w:val="fr-FR"/>
+        </w:rPr>
+        <w:fldChar w:fldCharType="begin"/>
+      </w:r>
+      <w:r>
+        <w:rPr>
+          <w:lang w:val="fr-FR"/>
+        </w:rPr>
+        <w:instrText xml:space="preserve"> SEQ Figure \* ARABIC </w:instrText>
+      </w:r>
+      <w:r>
+        <w:rPr>
+          <w:lang w:val="fr-FR"/>
+        </w:rPr>
+        <w:fldChar w:fldCharType="separate"/>
+      </w:r>
+      <w:r>
+        <w:rPr>
+          <w:noProof/>
+          <w:lang w:val="fr-FR"/>
+        </w:rPr>
+        <w:t>20</w:t>
+      </w:r>
+      <w:r>
+        <w:rPr>
+          <w:lang w:val="fr-FR"/>
+        </w:rPr>
+        <w:fldChar w:fldCharType="end"/>
+      </w:r>
+      <w:r>
+        <w:rPr>
+          <w:lang w:val="fr-FR"/>
+        </w:rPr>
+        <w:t xml:space="preserve"> : Commande SQL permettant d'effectuer votre recherche.</w:t>
+      </w:r>
+    </w:p>
+    <w:p>
+      <w:pPr>
+        <w:rPr>
+          <w:lang w:val="fr-FR"/>
+        </w:rPr>
+      </w:pPr>
+      <w:r>
+        <w:rPr>
+          <w:lang w:val="fr-FR"/>
+        </w:rPr>
+        <w:t>Il sera possible dans le futur d’également insérer des données dans les tables en utilisant SQL et les formulaires permettant en expérience utilisateur plus conviviale.</w:t>
+      </w:r>
     </w:p>
     <w:sectPr>
       <w:pgSz w:w="11906" w:h="16838"/>
@@ -3343,95 +5285,9 @@
     </w:lvl>
   </w:abstractNum>
   <w:abstractNum w:abstractNumId="2">
-    <w:nsid w:val="759C22F4"/>
+    <w:nsid w:val="655955EE"/>
     <w:multiLevelType w:val="hybridMultilevel"/>
-    <w:tmpl w:val="2A0EC95C"/>
-    <w:lvl w:ilvl="0" w:tplc="040C000F">
-      <w:start w:val="1"/>
-      <w:numFmt w:val="decimal"/>
-      <w:lvlText w:val="%1."/>
-      <w:lvlJc w:val="left"/>
-      <w:pPr>
-        <w:ind w:left="720" w:hanging="360"/>
-      </w:pPr>
-    </w:lvl>
-    <w:lvl w:ilvl="1" w:tplc="040C0019" w:tentative="1">
-      <w:start w:val="1"/>
-      <w:numFmt w:val="lowerLetter"/>
-      <w:lvlText w:val="%2."/>
-      <w:lvlJc w:val="left"/>
-      <w:pPr>
-        <w:ind w:left="1440" w:hanging="360"/>
-      </w:pPr>
-    </w:lvl>
-    <w:lvl w:ilvl="2" w:tplc="040C001B" w:tentative="1">
-      <w:start w:val="1"/>
-      <w:numFmt w:val="lowerRoman"/>
-      <w:lvlText w:val="%3."/>
-      <w:lvlJc w:val="right"/>
-      <w:pPr>
-        <w:ind w:left="2160" w:hanging="180"/>
-      </w:pPr>
-    </w:lvl>
-    <w:lvl w:ilvl="3" w:tplc="040C000F" w:tentative="1">
-      <w:start w:val="1"/>
-      <w:numFmt w:val="decimal"/>
-      <w:lvlText w:val="%4."/>
-      <w:lvlJc w:val="left"/>
-      <w:pPr>
-        <w:ind w:left="2880" w:hanging="360"/>
-      </w:pPr>
-    </w:lvl>
-    <w:lvl w:ilvl="4" w:tplc="040C0019" w:tentative="1">
-      <w:start w:val="1"/>
-      <w:numFmt w:val="lowerLetter"/>
-      <w:lvlText w:val="%5."/>
-      <w:lvlJc w:val="left"/>
-      <w:pPr>
-        <w:ind w:left="3600" w:hanging="360"/>
-      </w:pPr>
-    </w:lvl>
-    <w:lvl w:ilvl="5" w:tplc="040C001B" w:tentative="1">
-      <w:start w:val="1"/>
-      <w:numFmt w:val="lowerRoman"/>
-      <w:lvlText w:val="%6."/>
-      <w:lvlJc w:val="right"/>
-      <w:pPr>
-        <w:ind w:left="4320" w:hanging="180"/>
-      </w:pPr>
-    </w:lvl>
-    <w:lvl w:ilvl="6" w:tplc="040C000F" w:tentative="1">
-      <w:start w:val="1"/>
-      <w:numFmt w:val="decimal"/>
-      <w:lvlText w:val="%7."/>
-      <w:lvlJc w:val="left"/>
-      <w:pPr>
-        <w:ind w:left="5040" w:hanging="360"/>
-      </w:pPr>
-    </w:lvl>
-    <w:lvl w:ilvl="7" w:tplc="040C0019" w:tentative="1">
-      <w:start w:val="1"/>
-      <w:numFmt w:val="lowerLetter"/>
-      <w:lvlText w:val="%8."/>
-      <w:lvlJc w:val="left"/>
-      <w:pPr>
-        <w:ind w:left="5760" w:hanging="360"/>
-      </w:pPr>
-    </w:lvl>
-    <w:lvl w:ilvl="8" w:tplc="040C001B" w:tentative="1">
-      <w:start w:val="1"/>
-      <w:numFmt w:val="lowerRoman"/>
-      <w:lvlText w:val="%9."/>
-      <w:lvlJc w:val="right"/>
-      <w:pPr>
-        <w:ind w:left="6480" w:hanging="180"/>
-      </w:pPr>
-    </w:lvl>
-  </w:abstractNum>
-  <w:abstractNum w:abstractNumId="3">
-    <w:nsid w:val="7C400925"/>
-    <w:multiLevelType w:val="hybridMultilevel"/>
-    <w:tmpl w:val="FBC8C494"/>
+    <w:tmpl w:val="94D8A648"/>
     <w:lvl w:ilvl="0" w:tplc="040C0001">
       <w:start w:val="1"/>
       <w:numFmt w:val="bullet"/>
@@ -3541,17 +5397,219 @@
       </w:rPr>
     </w:lvl>
   </w:abstractNum>
+  <w:abstractNum w:abstractNumId="3">
+    <w:nsid w:val="759C22F4"/>
+    <w:multiLevelType w:val="hybridMultilevel"/>
+    <w:tmpl w:val="2A0EC95C"/>
+    <w:lvl w:ilvl="0" w:tplc="040C000F">
+      <w:start w:val="1"/>
+      <w:numFmt w:val="decimal"/>
+      <w:lvlText w:val="%1."/>
+      <w:lvlJc w:val="left"/>
+      <w:pPr>
+        <w:ind w:left="720" w:hanging="360"/>
+      </w:pPr>
+    </w:lvl>
+    <w:lvl w:ilvl="1" w:tplc="040C0019" w:tentative="1">
+      <w:start w:val="1"/>
+      <w:numFmt w:val="lowerLetter"/>
+      <w:lvlText w:val="%2."/>
+      <w:lvlJc w:val="left"/>
+      <w:pPr>
+        <w:ind w:left="1440" w:hanging="360"/>
+      </w:pPr>
+    </w:lvl>
+    <w:lvl w:ilvl="2" w:tplc="040C001B" w:tentative="1">
+      <w:start w:val="1"/>
+      <w:numFmt w:val="lowerRoman"/>
+      <w:lvlText w:val="%3."/>
+      <w:lvlJc w:val="right"/>
+      <w:pPr>
+        <w:ind w:left="2160" w:hanging="180"/>
+      </w:pPr>
+    </w:lvl>
+    <w:lvl w:ilvl="3" w:tplc="040C000F" w:tentative="1">
+      <w:start w:val="1"/>
+      <w:numFmt w:val="decimal"/>
+      <w:lvlText w:val="%4."/>
+      <w:lvlJc w:val="left"/>
+      <w:pPr>
+        <w:ind w:left="2880" w:hanging="360"/>
+      </w:pPr>
+    </w:lvl>
+    <w:lvl w:ilvl="4" w:tplc="040C0019" w:tentative="1">
+      <w:start w:val="1"/>
+      <w:numFmt w:val="lowerLetter"/>
+      <w:lvlText w:val="%5."/>
+      <w:lvlJc w:val="left"/>
+      <w:pPr>
+        <w:ind w:left="3600" w:hanging="360"/>
+      </w:pPr>
+    </w:lvl>
+    <w:lvl w:ilvl="5" w:tplc="040C001B" w:tentative="1">
+      <w:start w:val="1"/>
+      <w:numFmt w:val="lowerRoman"/>
+      <w:lvlText w:val="%6."/>
+      <w:lvlJc w:val="right"/>
+      <w:pPr>
+        <w:ind w:left="4320" w:hanging="180"/>
+      </w:pPr>
+    </w:lvl>
+    <w:lvl w:ilvl="6" w:tplc="040C000F" w:tentative="1">
+      <w:start w:val="1"/>
+      <w:numFmt w:val="decimal"/>
+      <w:lvlText w:val="%7."/>
+      <w:lvlJc w:val="left"/>
+      <w:pPr>
+        <w:ind w:left="5040" w:hanging="360"/>
+      </w:pPr>
+    </w:lvl>
+    <w:lvl w:ilvl="7" w:tplc="040C0019" w:tentative="1">
+      <w:start w:val="1"/>
+      <w:numFmt w:val="lowerLetter"/>
+      <w:lvlText w:val="%8."/>
+      <w:lvlJc w:val="left"/>
+      <w:pPr>
+        <w:ind w:left="5760" w:hanging="360"/>
+      </w:pPr>
+    </w:lvl>
+    <w:lvl w:ilvl="8" w:tplc="040C001B" w:tentative="1">
+      <w:start w:val="1"/>
+      <w:numFmt w:val="lowerRoman"/>
+      <w:lvlText w:val="%9."/>
+      <w:lvlJc w:val="right"/>
+      <w:pPr>
+        <w:ind w:left="6480" w:hanging="180"/>
+      </w:pPr>
+    </w:lvl>
+  </w:abstractNum>
+  <w:abstractNum w:abstractNumId="4">
+    <w:nsid w:val="7C400925"/>
+    <w:multiLevelType w:val="hybridMultilevel"/>
+    <w:tmpl w:val="FBC8C494"/>
+    <w:lvl w:ilvl="0" w:tplc="040C0001">
+      <w:start w:val="1"/>
+      <w:numFmt w:val="bullet"/>
+      <w:lvlText w:val=""/>
+      <w:lvlJc w:val="left"/>
+      <w:pPr>
+        <w:ind w:left="720" w:hanging="360"/>
+      </w:pPr>
+      <w:rPr>
+        <w:rFonts w:ascii="Symbol" w:hAnsi="Symbol" w:hint="default"/>
+      </w:rPr>
+    </w:lvl>
+    <w:lvl w:ilvl="1" w:tplc="040C0003" w:tentative="1">
+      <w:start w:val="1"/>
+      <w:numFmt w:val="bullet"/>
+      <w:lvlText w:val="o"/>
+      <w:lvlJc w:val="left"/>
+      <w:pPr>
+        <w:ind w:left="1440" w:hanging="360"/>
+      </w:pPr>
+      <w:rPr>
+        <w:rFonts w:ascii="Courier New" w:hAnsi="Courier New" w:cs="Courier New" w:hint="default"/>
+      </w:rPr>
+    </w:lvl>
+    <w:lvl w:ilvl="2" w:tplc="040C0005" w:tentative="1">
+      <w:start w:val="1"/>
+      <w:numFmt w:val="bullet"/>
+      <w:lvlText w:val=""/>
+      <w:lvlJc w:val="left"/>
+      <w:pPr>
+        <w:ind w:left="2160" w:hanging="360"/>
+      </w:pPr>
+      <w:rPr>
+        <w:rFonts w:ascii="Wingdings" w:hAnsi="Wingdings" w:hint="default"/>
+      </w:rPr>
+    </w:lvl>
+    <w:lvl w:ilvl="3" w:tplc="040C0001" w:tentative="1">
+      <w:start w:val="1"/>
+      <w:numFmt w:val="bullet"/>
+      <w:lvlText w:val=""/>
+      <w:lvlJc w:val="left"/>
+      <w:pPr>
+        <w:ind w:left="2880" w:hanging="360"/>
+      </w:pPr>
+      <w:rPr>
+        <w:rFonts w:ascii="Symbol" w:hAnsi="Symbol" w:hint="default"/>
+      </w:rPr>
+    </w:lvl>
+    <w:lvl w:ilvl="4" w:tplc="040C0003" w:tentative="1">
+      <w:start w:val="1"/>
+      <w:numFmt w:val="bullet"/>
+      <w:lvlText w:val="o"/>
+      <w:lvlJc w:val="left"/>
+      <w:pPr>
+        <w:ind w:left="3600" w:hanging="360"/>
+      </w:pPr>
+      <w:rPr>
+        <w:rFonts w:ascii="Courier New" w:hAnsi="Courier New" w:cs="Courier New" w:hint="default"/>
+      </w:rPr>
+    </w:lvl>
+    <w:lvl w:ilvl="5" w:tplc="040C0005" w:tentative="1">
+      <w:start w:val="1"/>
+      <w:numFmt w:val="bullet"/>
+      <w:lvlText w:val=""/>
+      <w:lvlJc w:val="left"/>
+      <w:pPr>
+        <w:ind w:left="4320" w:hanging="360"/>
+      </w:pPr>
+      <w:rPr>
+        <w:rFonts w:ascii="Wingdings" w:hAnsi="Wingdings" w:hint="default"/>
+      </w:rPr>
+    </w:lvl>
+    <w:lvl w:ilvl="6" w:tplc="040C0001" w:tentative="1">
+      <w:start w:val="1"/>
+      <w:numFmt w:val="bullet"/>
+      <w:lvlText w:val=""/>
+      <w:lvlJc w:val="left"/>
+      <w:pPr>
+        <w:ind w:left="5040" w:hanging="360"/>
+      </w:pPr>
+      <w:rPr>
+        <w:rFonts w:ascii="Symbol" w:hAnsi="Symbol" w:hint="default"/>
+      </w:rPr>
+    </w:lvl>
+    <w:lvl w:ilvl="7" w:tplc="040C0003" w:tentative="1">
+      <w:start w:val="1"/>
+      <w:numFmt w:val="bullet"/>
+      <w:lvlText w:val="o"/>
+      <w:lvlJc w:val="left"/>
+      <w:pPr>
+        <w:ind w:left="5760" w:hanging="360"/>
+      </w:pPr>
+      <w:rPr>
+        <w:rFonts w:ascii="Courier New" w:hAnsi="Courier New" w:cs="Courier New" w:hint="default"/>
+      </w:rPr>
+    </w:lvl>
+    <w:lvl w:ilvl="8" w:tplc="040C0005" w:tentative="1">
+      <w:start w:val="1"/>
+      <w:numFmt w:val="bullet"/>
+      <w:lvlText w:val=""/>
+      <w:lvlJc w:val="left"/>
+      <w:pPr>
+        <w:ind w:left="6480" w:hanging="360"/>
+      </w:pPr>
+      <w:rPr>
+        <w:rFonts w:ascii="Wingdings" w:hAnsi="Wingdings" w:hint="default"/>
+      </w:rPr>
+    </w:lvl>
+  </w:abstractNum>
   <w:num w:numId="1">
-    <w:abstractNumId w:val="2"/>
+    <w:abstractNumId w:val="3"/>
   </w:num>
   <w:num w:numId="2">
     <w:abstractNumId w:val="0"/>
   </w:num>
   <w:num w:numId="3">
-    <w:abstractNumId w:val="3"/>
+    <w:abstractNumId w:val="4"/>
   </w:num>
   <w:num w:numId="4">
     <w:abstractNumId w:val="1"/>
+  </w:num>
+  <w:num w:numId="5">
+    <w:abstractNumId w:val="2"/>
   </w:num>
 </w:numbering>
 </file>
@@ -4664,7 +6722,7 @@
 </file>
 
 <file path=customXml/itemProps1.xml><?xml version="1.0" encoding="utf-8"?>
-<ds:datastoreItem xmlns:ds="http://schemas.openxmlformats.org/officeDocument/2006/customXml" ds:itemID="{F2767F3B-53E6-4D89-84E6-6A33925E3E9E}">
+<ds:datastoreItem xmlns:ds="http://schemas.openxmlformats.org/officeDocument/2006/customXml" ds:itemID="{90ABF117-5E06-4675-895B-CC4126141C28}">
   <ds:schemaRefs>
     <ds:schemaRef ds:uri="http://schemas.openxmlformats.org/officeDocument/2006/bibliography"/>
   </ds:schemaRefs>

</xml_diff>

<commit_message>
Make the document longer
</commit_message>
<xml_diff>
--- a/tp-1/geii-tp1.docx
+++ b/tp-1/geii-tp1.docx
@@ -1568,23 +1568,7 @@
           <w:rStyle w:val="Emphaseple"/>
           <w:lang w:val="fr-FR"/>
         </w:rPr>
-        <w:t>« </w:t>
-      </w:r>
-      <w:proofErr w:type="spellStart"/>
-      <w:r>
-        <w:rPr>
-          <w:rStyle w:val="Emphaseple"/>
-          <w:lang w:val="fr-FR"/>
-        </w:rPr>
-        <w:t>Password</w:t>
-      </w:r>
-      <w:proofErr w:type="spellEnd"/>
-      <w:r>
-        <w:rPr>
-          <w:rStyle w:val="Emphaseple"/>
-          <w:lang w:val="fr-FR"/>
-        </w:rPr>
-        <w:t> » : Type de données – « Texte »,</w:t>
+        <w:t>« Password » : Type de données – « Texte »,</w:t>
       </w:r>
     </w:p>
     <w:p>
@@ -1624,23 +1608,7 @@
           <w:rStyle w:val="Emphaseple"/>
           <w:lang w:val="fr-FR"/>
         </w:rPr>
-        <w:t xml:space="preserve">« First </w:t>
-      </w:r>
-      <w:proofErr w:type="spellStart"/>
-      <w:r>
-        <w:rPr>
-          <w:rStyle w:val="Emphaseple"/>
-          <w:lang w:val="fr-FR"/>
-        </w:rPr>
-        <w:t>name</w:t>
-      </w:r>
-      <w:proofErr w:type="spellEnd"/>
-      <w:r>
-        <w:rPr>
-          <w:rStyle w:val="Emphaseple"/>
-          <w:lang w:val="fr-FR"/>
-        </w:rPr>
-        <w:t> » : Type de données – « Texte »,</w:t>
+        <w:t>« First name » : Type de données – « Texte »,</w:t>
       </w:r>
     </w:p>
     <w:p>
@@ -1660,23 +1628,7 @@
           <w:rStyle w:val="Emphaseple"/>
           <w:lang w:val="fr-FR"/>
         </w:rPr>
-        <w:t xml:space="preserve">« Last </w:t>
-      </w:r>
-      <w:proofErr w:type="spellStart"/>
-      <w:r>
-        <w:rPr>
-          <w:rStyle w:val="Emphaseple"/>
-          <w:lang w:val="fr-FR"/>
-        </w:rPr>
-        <w:t>name</w:t>
-      </w:r>
-      <w:proofErr w:type="spellEnd"/>
-      <w:r>
-        <w:rPr>
-          <w:rStyle w:val="Emphaseple"/>
-          <w:lang w:val="fr-FR"/>
-        </w:rPr>
-        <w:t> » : Type de données – « Texte »,</w:t>
+        <w:t>« Last name » : Type de données – « Texte »,</w:t>
       </w:r>
     </w:p>
     <w:p>
@@ -1696,23 +1648,7 @@
           <w:rStyle w:val="Emphaseple"/>
           <w:lang w:val="fr-FR"/>
         </w:rPr>
-        <w:t>« </w:t>
-      </w:r>
-      <w:proofErr w:type="spellStart"/>
-      <w:r>
-        <w:rPr>
-          <w:rStyle w:val="Emphaseple"/>
-          <w:lang w:val="fr-FR"/>
-        </w:rPr>
-        <w:t>Gender</w:t>
-      </w:r>
-      <w:proofErr w:type="spellEnd"/>
-      <w:r>
-        <w:rPr>
-          <w:rStyle w:val="Emphaseple"/>
-          <w:lang w:val="fr-FR"/>
-        </w:rPr>
-        <w:t> » : Type de données – « Texte »,</w:t>
+        <w:t>« Gender » : Type de données – « Texte »,</w:t>
       </w:r>
     </w:p>
     <w:p>
@@ -1732,23 +1668,7 @@
           <w:rStyle w:val="Emphaseple"/>
           <w:lang w:val="fr-FR"/>
         </w:rPr>
-        <w:t>« </w:t>
-      </w:r>
-      <w:proofErr w:type="spellStart"/>
-      <w:r>
-        <w:rPr>
-          <w:rStyle w:val="Emphaseple"/>
-          <w:lang w:val="fr-FR"/>
-        </w:rPr>
-        <w:t>Birthday</w:t>
-      </w:r>
-      <w:proofErr w:type="spellEnd"/>
-      <w:r>
-        <w:rPr>
-          <w:rStyle w:val="Emphaseple"/>
-          <w:lang w:val="fr-FR"/>
-        </w:rPr>
-        <w:t> » : Type de données – « Date/Heure »,</w:t>
+        <w:t>« Birthday » : Type de données – « Date/Heure »,</w:t>
       </w:r>
     </w:p>
     <w:p>
@@ -1768,23 +1688,7 @@
           <w:rStyle w:val="Emphaseple"/>
           <w:lang w:val="fr-FR"/>
         </w:rPr>
-        <w:t xml:space="preserve">« Street </w:t>
-      </w:r>
-      <w:proofErr w:type="spellStart"/>
-      <w:r>
-        <w:rPr>
-          <w:rStyle w:val="Emphaseple"/>
-          <w:lang w:val="fr-FR"/>
-        </w:rPr>
-        <w:t>address</w:t>
-      </w:r>
-      <w:proofErr w:type="spellEnd"/>
-      <w:r>
-        <w:rPr>
-          <w:rStyle w:val="Emphaseple"/>
-          <w:lang w:val="fr-FR"/>
-        </w:rPr>
-        <w:t> » : Type de données – « Texte »,</w:t>
+        <w:t>« Street address » : Type de données – « Texte »,</w:t>
       </w:r>
     </w:p>
     <w:p>
@@ -1884,21 +1788,7 @@
         <w:rPr>
           <w:lang w:val="fr-FR"/>
         </w:rPr>
-        <w:t xml:space="preserve">chaque enregistrement inséré </w:t>
-      </w:r>
-      <w:proofErr w:type="gramStart"/>
-      <w:r>
-        <w:rPr>
-          <w:lang w:val="fr-FR"/>
-        </w:rPr>
-        <w:t>doit</w:t>
-      </w:r>
-      <w:proofErr w:type="gramEnd"/>
-      <w:r>
-        <w:rPr>
-          <w:lang w:val="fr-FR"/>
-        </w:rPr>
-        <w:t xml:space="preserve"> être composé</w:t>
+        <w:t>chaque enregistrement inséré doit être composé</w:t>
       </w:r>
       <w:r>
         <w:rPr>
@@ -1935,23 +1825,7 @@
           <w:rStyle w:val="Emphaseple"/>
           <w:lang w:val="fr-FR"/>
         </w:rPr>
-        <w:t>Tâche #6 : Modifiez la propriété de chaque champ ci-dessus défini afin d’interdire les valeurs « NULL » ou les chaines vides. Pour cela modifiez les paramètres « </w:t>
-      </w:r>
-      <w:proofErr w:type="spellStart"/>
-      <w:r>
-        <w:rPr>
-          <w:rStyle w:val="Emphaseple"/>
-          <w:lang w:val="fr-FR"/>
-        </w:rPr>
-        <w:t>Null</w:t>
-      </w:r>
-      <w:proofErr w:type="spellEnd"/>
-      <w:r>
-        <w:rPr>
-          <w:rStyle w:val="Emphaseple"/>
-          <w:lang w:val="fr-FR"/>
-        </w:rPr>
-        <w:t xml:space="preserve"> interdit » et « Chaîne vide autorisée » adéquatement comme illustré dans la </w:t>
+        <w:t xml:space="preserve">Tâche #6 : Modifiez la propriété de chaque champ ci-dessus défini afin d’interdire les valeurs « NULL » ou les chaines vides. Pour cela modifiez les paramètres « Null interdit » et « Chaîne vide autorisée » adéquatement comme illustré dans la </w:t>
       </w:r>
       <w:fldSimple w:instr=" REF _Ref414230605 \h  \* MERGEFORMAT ">
         <w:r>
@@ -2149,23 +2023,7 @@
           <w:rStyle w:val="Emphaseple"/>
           <w:lang w:val="fr-FR"/>
         </w:rPr>
-        <w:t xml:space="preserve"> « </w:t>
-      </w:r>
-      <w:proofErr w:type="spellStart"/>
-      <w:r>
-        <w:rPr>
-          <w:rStyle w:val="Emphaseple"/>
-          <w:lang w:val="fr-FR"/>
-        </w:rPr>
-        <w:t>Password</w:t>
-      </w:r>
-      <w:proofErr w:type="spellEnd"/>
-      <w:r>
-        <w:rPr>
-          <w:rStyle w:val="Emphaseple"/>
-          <w:lang w:val="fr-FR"/>
-        </w:rPr>
-        <w:t> »</w:t>
+        <w:t xml:space="preserve"> « Password »</w:t>
       </w:r>
       <w:r>
         <w:rPr>
@@ -2201,39 +2059,7 @@
           <w:rStyle w:val="Emphaseple"/>
           <w:lang w:val="fr-FR"/>
         </w:rPr>
-        <w:t xml:space="preserve"> pour le champ « </w:t>
-      </w:r>
-      <w:proofErr w:type="spellStart"/>
-      <w:r>
-        <w:rPr>
-          <w:rStyle w:val="Emphaseple"/>
-          <w:lang w:val="fr-FR"/>
-        </w:rPr>
-        <w:t>Gender</w:t>
-      </w:r>
-      <w:proofErr w:type="spellEnd"/>
-      <w:r>
-        <w:rPr>
-          <w:rStyle w:val="Emphaseple"/>
-          <w:lang w:val="fr-FR"/>
-        </w:rPr>
-        <w:t> ». Pour cela, sélectionnez « Liste de choix » et affectez « Zone de liste déroulante ». Ensuite, sélectionnez « Liste de valeurs » pour l’attribut « Origine source ». Enfin, introduisez les valeurs « Male » and « </w:t>
-      </w:r>
-      <w:proofErr w:type="spellStart"/>
-      <w:r>
-        <w:rPr>
-          <w:rStyle w:val="Emphaseple"/>
-          <w:lang w:val="fr-FR"/>
-        </w:rPr>
-        <w:t>Female</w:t>
-      </w:r>
-      <w:proofErr w:type="spellEnd"/>
-      <w:r>
-        <w:rPr>
-          <w:rStyle w:val="Emphaseple"/>
-          <w:lang w:val="fr-FR"/>
-        </w:rPr>
-        <w:t> » pour l’</w:t>
+        <w:t xml:space="preserve"> pour le champ « Gender ». Pour cela, sélectionnez « Liste de choix » et affectez « Zone de liste déroulante ». Ensuite, sélectionnez « Liste de valeurs » pour l’attribut « Origine source ». Enfin, introduisez les valeurs « Male » and « Female » pour l’</w:t>
       </w:r>
       <w:r>
         <w:rPr>
@@ -2380,52 +2206,22 @@
         <w:rPr>
           <w:lang w:val="fr-FR"/>
         </w:rPr>
-        <w:t xml:space="preserve"> : Affectation d'un double choix pour le champ "</w:t>
-      </w:r>
-      <w:proofErr w:type="spellStart"/>
-      <w:r>
-        <w:rPr>
-          <w:lang w:val="fr-FR"/>
-        </w:rPr>
-        <w:t>Gender</w:t>
-      </w:r>
-      <w:proofErr w:type="spellEnd"/>
-      <w:r>
-        <w:rPr>
-          <w:lang w:val="fr-FR"/>
-        </w:rPr>
-        <w:t>".</w:t>
-      </w:r>
-    </w:p>
-    <w:p>
-      <w:pPr>
-        <w:rPr>
-          <w:rStyle w:val="Emphaseple"/>
-          <w:lang w:val="fr-FR"/>
-        </w:rPr>
-      </w:pPr>
-      <w:r>
-        <w:rPr>
-          <w:rStyle w:val="Emphaseple"/>
-          <w:lang w:val="fr-FR"/>
-        </w:rPr>
-        <w:t>Tâche #9 : Editez l’attribut « Format » pour le champ « </w:t>
-      </w:r>
-      <w:proofErr w:type="spellStart"/>
-      <w:r>
-        <w:rPr>
-          <w:rStyle w:val="Emphaseple"/>
-          <w:lang w:val="fr-FR"/>
-        </w:rPr>
-        <w:t>Birthday</w:t>
-      </w:r>
-      <w:proofErr w:type="spellEnd"/>
-      <w:r>
-        <w:rPr>
-          <w:rStyle w:val="Emphaseple"/>
-          <w:lang w:val="fr-FR"/>
-        </w:rPr>
-        <w:t> » et sélectionnez la valeur « Date, abrégé ».</w:t>
+        <w:t xml:space="preserve"> : Affectation d'un double choix pour le champ "Gender".</w:t>
+      </w:r>
+    </w:p>
+    <w:p>
+      <w:pPr>
+        <w:rPr>
+          <w:rStyle w:val="Emphaseple"/>
+          <w:lang w:val="fr-FR"/>
+        </w:rPr>
+      </w:pPr>
+      <w:r>
+        <w:rPr>
+          <w:rStyle w:val="Emphaseple"/>
+          <w:lang w:val="fr-FR"/>
+        </w:rPr>
+        <w:t>Tâche #9 : Editez l’attribut « Format » pour le champ « Birthday » et sélectionnez la valeur « Date, abrégé ».</w:t>
       </w:r>
     </w:p>
     <w:p>
@@ -2633,7 +2429,6 @@
         </w:rPr>
         <w:t xml:space="preserve"> </w:t>
       </w:r>
-      <w:proofErr w:type="spellStart"/>
       <w:r>
         <w:rPr>
           <w:rStyle w:val="Emphaseple"/>
@@ -2641,7 +2436,6 @@
         </w:rPr>
         <w:t>amarsala</w:t>
       </w:r>
-      <w:proofErr w:type="spellEnd"/>
       <w:r>
         <w:rPr>
           <w:rStyle w:val="Emphaseple"/>
@@ -2667,25 +2461,8 @@
           <w:rStyle w:val="Emphaseple"/>
           <w:lang w:val="fr-FR"/>
         </w:rPr>
-        <w:t>« </w:t>
-      </w:r>
-      <w:proofErr w:type="spellStart"/>
-      <w:r>
-        <w:rPr>
-          <w:rStyle w:val="Emphaseple"/>
-          <w:lang w:val="fr-FR"/>
-        </w:rPr>
-        <w:t>Password</w:t>
-      </w:r>
-      <w:proofErr w:type="spellEnd"/>
-      <w:r>
-        <w:rPr>
-          <w:rStyle w:val="Emphaseple"/>
-          <w:lang w:val="fr-FR"/>
-        </w:rPr>
-        <w:t> » </w:t>
-      </w:r>
-      <w:proofErr w:type="spellStart"/>
+        <w:t>« Password » </w:t>
+      </w:r>
       <w:r>
         <w:rPr>
           <w:rStyle w:val="Emphaseple"/>
@@ -2693,7 +2470,6 @@
         </w:rPr>
         <w:t>VWDcbdfw</w:t>
       </w:r>
-      <w:proofErr w:type="spellEnd"/>
       <w:r>
         <w:rPr>
           <w:rStyle w:val="Emphaseple"/>
@@ -2753,23 +2529,7 @@
           <w:rStyle w:val="Emphaseple"/>
           <w:lang w:val="fr-FR"/>
         </w:rPr>
-        <w:t xml:space="preserve">« First </w:t>
-      </w:r>
-      <w:proofErr w:type="spellStart"/>
-      <w:r>
-        <w:rPr>
-          <w:rStyle w:val="Emphaseple"/>
-          <w:lang w:val="fr-FR"/>
-        </w:rPr>
-        <w:t>name</w:t>
-      </w:r>
-      <w:proofErr w:type="spellEnd"/>
-      <w:r>
-        <w:rPr>
-          <w:rStyle w:val="Emphaseple"/>
-          <w:lang w:val="fr-FR"/>
-        </w:rPr>
-        <w:t> » :</w:t>
+        <w:t>« First name » :</w:t>
       </w:r>
       <w:r>
         <w:rPr>
@@ -2803,23 +2563,7 @@
           <w:rStyle w:val="Emphaseple"/>
           <w:lang w:val="fr-FR"/>
         </w:rPr>
-        <w:t xml:space="preserve">« Last </w:t>
-      </w:r>
-      <w:proofErr w:type="spellStart"/>
-      <w:r>
-        <w:rPr>
-          <w:rStyle w:val="Emphaseple"/>
-          <w:lang w:val="fr-FR"/>
-        </w:rPr>
-        <w:t>name</w:t>
-      </w:r>
-      <w:proofErr w:type="spellEnd"/>
-      <w:r>
-        <w:rPr>
-          <w:rStyle w:val="Emphaseple"/>
-          <w:lang w:val="fr-FR"/>
-        </w:rPr>
-        <w:t> » :</w:t>
+        <w:t>« Last name » :</w:t>
       </w:r>
       <w:r>
         <w:rPr>
@@ -2853,23 +2597,7 @@
           <w:rStyle w:val="Emphaseple"/>
           <w:lang w:val="fr-FR"/>
         </w:rPr>
-        <w:t>« </w:t>
-      </w:r>
-      <w:proofErr w:type="spellStart"/>
-      <w:r>
-        <w:rPr>
-          <w:rStyle w:val="Emphaseple"/>
-          <w:lang w:val="fr-FR"/>
-        </w:rPr>
-        <w:t>Gender</w:t>
-      </w:r>
-      <w:proofErr w:type="spellEnd"/>
-      <w:r>
-        <w:rPr>
-          <w:rStyle w:val="Emphaseple"/>
-          <w:lang w:val="fr-FR"/>
-        </w:rPr>
-        <w:t> » :</w:t>
+        <w:t>« Gender » :</w:t>
       </w:r>
       <w:r>
         <w:rPr>
@@ -2903,23 +2631,7 @@
           <w:rStyle w:val="Emphaseple"/>
           <w:lang w:val="fr-FR"/>
         </w:rPr>
-        <w:t>« </w:t>
-      </w:r>
-      <w:proofErr w:type="spellStart"/>
-      <w:r>
-        <w:rPr>
-          <w:rStyle w:val="Emphaseple"/>
-          <w:lang w:val="fr-FR"/>
-        </w:rPr>
-        <w:t>Birthday</w:t>
-      </w:r>
-      <w:proofErr w:type="spellEnd"/>
-      <w:r>
-        <w:rPr>
-          <w:rStyle w:val="Emphaseple"/>
-          <w:lang w:val="fr-FR"/>
-        </w:rPr>
-        <w:t> » :</w:t>
+        <w:t>« Birthday » :</w:t>
       </w:r>
       <w:r>
         <w:rPr>
@@ -2967,23 +2679,7 @@
           <w:rStyle w:val="Emphaseple"/>
           <w:lang w:val="fr-FR"/>
         </w:rPr>
-        <w:t xml:space="preserve">« Street </w:t>
-      </w:r>
-      <w:proofErr w:type="spellStart"/>
-      <w:r>
-        <w:rPr>
-          <w:rStyle w:val="Emphaseple"/>
-          <w:lang w:val="fr-FR"/>
-        </w:rPr>
-        <w:t>address</w:t>
-      </w:r>
-      <w:proofErr w:type="spellEnd"/>
-      <w:r>
-        <w:rPr>
-          <w:rStyle w:val="Emphaseple"/>
-          <w:lang w:val="fr-FR"/>
-        </w:rPr>
-        <w:t> » :</w:t>
+        <w:t>« Street address » :</w:t>
       </w:r>
       <w:r>
         <w:rPr>
@@ -4109,21 +3805,7 @@
         <w:rPr>
           <w:lang w:val="fr-FR"/>
         </w:rPr>
-        <w:t>, il suffit de rentrer « Male » dans la colonne « </w:t>
-      </w:r>
-      <w:proofErr w:type="spellStart"/>
-      <w:r>
-        <w:rPr>
-          <w:lang w:val="fr-FR"/>
-        </w:rPr>
-        <w:t>Gender</w:t>
-      </w:r>
-      <w:proofErr w:type="spellEnd"/>
-      <w:r>
-        <w:rPr>
-          <w:lang w:val="fr-FR"/>
-        </w:rPr>
-        <w:t xml:space="preserve"> » comme illustré dans la </w:t>
+        <w:t xml:space="preserve">, il suffit de rentrer « Male » dans la colonne « Gender » comme illustré dans la </w:t>
       </w:r>
       <w:r>
         <w:rPr>
@@ -4641,21 +4323,7 @@
         <w:rPr>
           <w:lang w:val="fr-FR"/>
         </w:rPr>
-        <w:t>Opérateur And : « Male » And « </w:t>
-      </w:r>
-      <w:proofErr w:type="spellStart"/>
-      <w:r>
-        <w:rPr>
-          <w:lang w:val="fr-FR"/>
-        </w:rPr>
-        <w:t>Female</w:t>
-      </w:r>
-      <w:proofErr w:type="spellEnd"/>
-      <w:r>
-        <w:rPr>
-          <w:lang w:val="fr-FR"/>
-        </w:rPr>
-        <w:t> » - extrait les individus masculins et féminins !!!!!</w:t>
+        <w:t>Opérateur And : « Male » And « Female » - extrait les individus masculins et féminins !!!!!</w:t>
       </w:r>
     </w:p>
     <w:p>
@@ -4673,21 +4341,7 @@
         <w:rPr>
           <w:lang w:val="fr-FR"/>
         </w:rPr>
-        <w:t>Opérateur Or : « Male » Or « </w:t>
-      </w:r>
-      <w:proofErr w:type="spellStart"/>
-      <w:r>
-        <w:rPr>
-          <w:lang w:val="fr-FR"/>
-        </w:rPr>
-        <w:t>Female</w:t>
-      </w:r>
-      <w:proofErr w:type="spellEnd"/>
-      <w:r>
-        <w:rPr>
-          <w:lang w:val="fr-FR"/>
-        </w:rPr>
-        <w:t> » - extrait les individus masculins ou féminins.</w:t>
+        <w:t>Opérateur Or : « Male » Or « Female » - extrait les individus masculins ou féminins.</w:t>
       </w:r>
     </w:p>
     <w:p>
@@ -4705,62 +4359,13 @@
         <w:rPr>
           <w:lang w:val="fr-FR"/>
         </w:rPr>
-        <w:t xml:space="preserve">Opérateur </w:t>
-      </w:r>
-      <w:proofErr w:type="spellStart"/>
-      <w:r>
-        <w:rPr>
-          <w:lang w:val="fr-FR"/>
-        </w:rPr>
-        <w:t>Between</w:t>
-      </w:r>
-      <w:proofErr w:type="spellEnd"/>
-      <w:r>
-        <w:rPr>
-          <w:lang w:val="fr-FR"/>
-        </w:rPr>
-        <w:t>/And</w:t>
-      </w:r>
-      <w:r>
-        <w:rPr>
-          <w:lang w:val="fr-FR"/>
-        </w:rPr>
-        <w:t xml:space="preserve"> : </w:t>
-      </w:r>
-      <w:proofErr w:type="spellStart"/>
-      <w:r>
-        <w:rPr>
-          <w:lang w:val="fr-FR"/>
-        </w:rPr>
-        <w:t>Between</w:t>
-      </w:r>
-      <w:proofErr w:type="spellEnd"/>
-      <w:r>
-        <w:rPr>
-          <w:lang w:val="fr-FR"/>
-        </w:rPr>
-        <w:t xml:space="preserve"> #</w:t>
-      </w:r>
-      <w:proofErr w:type="spellStart"/>
-      <w:r>
-        <w:rPr>
-          <w:lang w:val="fr-FR"/>
-        </w:rPr>
-        <w:t>jj</w:t>
-      </w:r>
-      <w:proofErr w:type="spellEnd"/>
-      <w:r>
-        <w:rPr>
-          <w:lang w:val="fr-FR"/>
-        </w:rPr>
-        <w:t>/mm/</w:t>
-      </w:r>
-      <w:proofErr w:type="spellStart"/>
-      <w:r>
-        <w:rPr>
-          <w:lang w:val="fr-FR"/>
-        </w:rPr>
-        <w:t>aa</w:t>
+        <w:t>Opérateur Between/And</w:t>
+      </w:r>
+      <w:r>
+        <w:rPr>
+          <w:lang w:val="fr-FR"/>
+        </w:rPr>
+        <w:t> : Between #jj/mm/aa</w:t>
       </w:r>
       <w:r>
         <w:rPr>
@@ -4772,54 +4377,19 @@
         <w:rPr>
           <w:lang w:val="fr-FR"/>
         </w:rPr>
+        <w:t>a# And #jj/mm/a</w:t>
+      </w:r>
+      <w:r>
+        <w:rPr>
+          <w:lang w:val="fr-FR"/>
+        </w:rPr>
         <w:t>a</w:t>
       </w:r>
-      <w:proofErr w:type="spellEnd"/>
-      <w:r>
-        <w:rPr>
-          <w:lang w:val="fr-FR"/>
-        </w:rPr>
-        <w:t># And #</w:t>
-      </w:r>
-      <w:proofErr w:type="spellStart"/>
-      <w:r>
-        <w:rPr>
-          <w:lang w:val="fr-FR"/>
-        </w:rPr>
-        <w:t>jj</w:t>
-      </w:r>
-      <w:proofErr w:type="spellEnd"/>
-      <w:r>
-        <w:rPr>
-          <w:lang w:val="fr-FR"/>
-        </w:rPr>
-        <w:t>/mm/</w:t>
-      </w:r>
-      <w:proofErr w:type="spellStart"/>
-      <w:r>
-        <w:rPr>
-          <w:lang w:val="fr-FR"/>
-        </w:rPr>
-        <w:t>a</w:t>
-      </w:r>
-      <w:r>
-        <w:rPr>
-          <w:lang w:val="fr-FR"/>
-        </w:rPr>
-        <w:t>a</w:t>
-      </w:r>
-      <w:r>
-        <w:rPr>
-          <w:lang w:val="fr-FR"/>
-        </w:rPr>
-        <w:t>aa</w:t>
-      </w:r>
-      <w:proofErr w:type="spellEnd"/>
-      <w:r>
-        <w:rPr>
-          <w:lang w:val="fr-FR"/>
-        </w:rPr>
-        <w:t># - extrait les individus ayant une date de naissance comprise entre les deux dates précisées.</w:t>
+      <w:r>
+        <w:rPr>
+          <w:lang w:val="fr-FR"/>
+        </w:rPr>
+        <w:t>aa# - extrait les individus ayant une date de naissance comprise entre les deux dates précisées.</w:t>
       </w:r>
     </w:p>
     <w:p>
@@ -5059,23 +4629,7 @@
           <w:rStyle w:val="Emphaseple"/>
           <w:lang w:val="fr-FR"/>
         </w:rPr>
-        <w:t xml:space="preserve"> la requête créée en l’appelant « </w:t>
-      </w:r>
-      <w:proofErr w:type="spellStart"/>
-      <w:r>
-        <w:rPr>
-          <w:rStyle w:val="Emphaseple"/>
-          <w:lang w:val="fr-FR"/>
-        </w:rPr>
-        <w:t>request</w:t>
-      </w:r>
-      <w:proofErr w:type="spellEnd"/>
-      <w:r>
-        <w:rPr>
-          <w:rStyle w:val="Emphaseple"/>
-          <w:lang w:val="fr-FR"/>
-        </w:rPr>
-        <w:t>-tp1 ».</w:t>
+        <w:t xml:space="preserve"> la requête créée en l’appelant « request-tp1 ».</w:t>
       </w:r>
     </w:p>
     <w:p>
@@ -5125,21 +4679,12 @@
         </w:rPr>
         <w:t xml:space="preserve"> </w:t>
       </w:r>
-      <w:proofErr w:type="spellStart"/>
-      <w:r>
-        <w:rPr>
-          <w:rStyle w:val="Emphaseple"/>
-          <w:lang w:val="fr-FR"/>
-        </w:rPr>
-        <w:t>amartin</w:t>
-      </w:r>
-      <w:proofErr w:type="spellEnd"/>
-      <w:r>
-        <w:rPr>
-          <w:rStyle w:val="Emphaseple"/>
-          <w:lang w:val="fr-FR"/>
-        </w:rPr>
-        <w:t>,</w:t>
+      <w:r>
+        <w:rPr>
+          <w:rStyle w:val="Emphaseple"/>
+          <w:lang w:val="fr-FR"/>
+        </w:rPr>
+        <w:t>amartin,</w:t>
       </w:r>
     </w:p>
     <w:p>
@@ -5159,23 +4704,7 @@
           <w:rStyle w:val="Emphaseple"/>
           <w:lang w:val="fr-FR"/>
         </w:rPr>
-        <w:t>« </w:t>
-      </w:r>
-      <w:proofErr w:type="spellStart"/>
-      <w:r>
-        <w:rPr>
-          <w:rStyle w:val="Emphaseple"/>
-          <w:lang w:val="fr-FR"/>
-        </w:rPr>
-        <w:t>Password</w:t>
-      </w:r>
-      <w:proofErr w:type="spellEnd"/>
-      <w:r>
-        <w:rPr>
-          <w:rStyle w:val="Emphaseple"/>
-          <w:lang w:val="fr-FR"/>
-        </w:rPr>
-        <w:t> » : n0th1ng,</w:t>
+        <w:t>« Password » : n0th1ng,</w:t>
       </w:r>
     </w:p>
     <w:p>
@@ -5215,39 +4744,7 @@
           <w:rStyle w:val="Emphaseple"/>
           <w:lang w:val="fr-FR"/>
         </w:rPr>
-        <w:t xml:space="preserve">« First </w:t>
-      </w:r>
-      <w:proofErr w:type="spellStart"/>
-      <w:r>
-        <w:rPr>
-          <w:rStyle w:val="Emphaseple"/>
-          <w:lang w:val="fr-FR"/>
-        </w:rPr>
-        <w:t>name</w:t>
-      </w:r>
-      <w:proofErr w:type="spellEnd"/>
-      <w:r>
-        <w:rPr>
-          <w:rStyle w:val="Emphaseple"/>
-          <w:lang w:val="fr-FR"/>
-        </w:rPr>
-        <w:t xml:space="preserve"> » : </w:t>
-      </w:r>
-      <w:proofErr w:type="spellStart"/>
-      <w:r>
-        <w:rPr>
-          <w:rStyle w:val="Emphaseple"/>
-          <w:lang w:val="fr-FR"/>
-        </w:rPr>
-        <w:t>Alamine</w:t>
-      </w:r>
-      <w:proofErr w:type="spellEnd"/>
-      <w:r>
-        <w:rPr>
-          <w:rStyle w:val="Emphaseple"/>
-          <w:lang w:val="fr-FR"/>
-        </w:rPr>
-        <w:t>,</w:t>
+        <w:t>« First name » : Alamine,</w:t>
       </w:r>
     </w:p>
     <w:p>
@@ -5267,23 +4764,7 @@
           <w:rStyle w:val="Emphaseple"/>
           <w:lang w:val="fr-FR"/>
         </w:rPr>
-        <w:t xml:space="preserve">« Last </w:t>
-      </w:r>
-      <w:proofErr w:type="spellStart"/>
-      <w:r>
-        <w:rPr>
-          <w:rStyle w:val="Emphaseple"/>
-          <w:lang w:val="fr-FR"/>
-        </w:rPr>
-        <w:t>name</w:t>
-      </w:r>
-      <w:proofErr w:type="spellEnd"/>
-      <w:r>
-        <w:rPr>
-          <w:rStyle w:val="Emphaseple"/>
-          <w:lang w:val="fr-FR"/>
-        </w:rPr>
-        <w:t> » : Martin,</w:t>
+        <w:t>« Last name » : Martin,</w:t>
       </w:r>
     </w:p>
     <w:p>
@@ -5303,23 +4784,7 @@
           <w:rStyle w:val="Emphaseple"/>
           <w:lang w:val="fr-FR"/>
         </w:rPr>
-        <w:t>« </w:t>
-      </w:r>
-      <w:proofErr w:type="spellStart"/>
-      <w:r>
-        <w:rPr>
-          <w:rStyle w:val="Emphaseple"/>
-          <w:lang w:val="fr-FR"/>
-        </w:rPr>
-        <w:t>Gender</w:t>
-      </w:r>
-      <w:proofErr w:type="spellEnd"/>
-      <w:r>
-        <w:rPr>
-          <w:rStyle w:val="Emphaseple"/>
-          <w:lang w:val="fr-FR"/>
-        </w:rPr>
-        <w:t> » : Male,</w:t>
+        <w:t>« Gender » : Male,</w:t>
       </w:r>
     </w:p>
     <w:p>
@@ -5339,23 +4804,7 @@
           <w:rStyle w:val="Emphaseple"/>
           <w:lang w:val="fr-FR"/>
         </w:rPr>
-        <w:t>« </w:t>
-      </w:r>
-      <w:proofErr w:type="spellStart"/>
-      <w:r>
-        <w:rPr>
-          <w:rStyle w:val="Emphaseple"/>
-          <w:lang w:val="fr-FR"/>
-        </w:rPr>
-        <w:t>Birthday</w:t>
-      </w:r>
-      <w:proofErr w:type="spellEnd"/>
-      <w:r>
-        <w:rPr>
-          <w:rStyle w:val="Emphaseple"/>
-          <w:lang w:val="fr-FR"/>
-        </w:rPr>
-        <w:t> » : 10/14/1991,</w:t>
+        <w:t>« Birthday » : 10/14/1991,</w:t>
       </w:r>
     </w:p>
     <w:p>
@@ -5375,23 +4824,7 @@
           <w:rStyle w:val="Emphaseple"/>
           <w:lang w:val="fr-FR"/>
         </w:rPr>
-        <w:t xml:space="preserve">« Street </w:t>
-      </w:r>
-      <w:proofErr w:type="spellStart"/>
-      <w:r>
-        <w:rPr>
-          <w:rStyle w:val="Emphaseple"/>
-          <w:lang w:val="fr-FR"/>
-        </w:rPr>
-        <w:t>address</w:t>
-      </w:r>
-      <w:proofErr w:type="spellEnd"/>
-      <w:r>
-        <w:rPr>
-          <w:rStyle w:val="Emphaseple"/>
-          <w:lang w:val="fr-FR"/>
-        </w:rPr>
-        <w:t> » : 432 James Street,</w:t>
+        <w:t>« Street address » : 432 James Street,</w:t>
       </w:r>
     </w:p>
     <w:p>
@@ -5827,6 +5260,179 @@
         <w:t>Il sera possible dans le futur d’également insérer des données dans les tables en utilisant SQL et les formulaires permettant en expérience utilisateur plus conviviale.</w:t>
       </w:r>
     </w:p>
+    <w:p>
+      <w:pPr>
+        <w:rPr>
+          <w:lang w:val="fr-FR"/>
+        </w:rPr>
+      </w:pPr>
+      <w:r>
+        <w:rPr>
+          <w:lang w:val="fr-FR"/>
+        </w:rPr>
+        <w:br w:type="page"/>
+      </w:r>
+    </w:p>
+    <w:p>
+      <w:pPr>
+        <w:rPr>
+          <w:lang w:val="fr-FR"/>
+        </w:rPr>
+      </w:pPr>
+      <w:r>
+        <w:rPr>
+          <w:lang w:val="fr-FR"/>
+        </w:rPr>
+        <w:lastRenderedPageBreak/>
+        <w:t>Tâche #16 : Utilisez l’opérateur Or afin de sélectionner les utilisateurs habitant au Texas ou en South Carolina ou en Florida. Hint : « ____ » or « ____ » or « ____ ».</w:t>
+      </w:r>
+    </w:p>
+    <w:p>
+      <w:pPr>
+        <w:rPr>
+          <w:lang w:val="fr-FR"/>
+        </w:rPr>
+      </w:pPr>
+      <w:r>
+        <w:rPr>
+          <w:lang w:val="fr-FR"/>
+        </w:rPr>
+        <w:t>Tâche #17 : Effectuez la même requête que précédemment en utilisant l’opérateur In. Hint : In(« ____ » ;</w:t>
+      </w:r>
+      <w:r>
+        <w:rPr>
+          <w:lang w:val="fr-FR"/>
+        </w:rPr>
+        <w:t xml:space="preserve"> </w:t>
+      </w:r>
+      <w:r>
+        <w:rPr>
+          <w:lang w:val="fr-FR"/>
+        </w:rPr>
+        <w:t>« ____ » ;</w:t>
+      </w:r>
+      <w:r>
+        <w:rPr>
+          <w:lang w:val="fr-FR"/>
+        </w:rPr>
+        <w:t xml:space="preserve"> </w:t>
+      </w:r>
+      <w:r>
+        <w:rPr>
+          <w:lang w:val="fr-FR"/>
+        </w:rPr>
+        <w:t>« ____ »).</w:t>
+      </w:r>
+    </w:p>
+    <w:p>
+      <w:pPr>
+        <w:pStyle w:val="Titre2"/>
+        <w:numPr>
+          <w:ilvl w:val="1"/>
+          <w:numId w:val="2"/>
+        </w:numPr>
+        <w:rPr>
+          <w:lang w:val="fr-FR"/>
+        </w:rPr>
+      </w:pPr>
+      <w:r>
+        <w:rPr>
+          <w:lang w:val="fr-FR"/>
+        </w:rPr>
+        <w:t>Caractères de remplacement :</w:t>
+      </w:r>
+    </w:p>
+    <w:p>
+      <w:pPr>
+        <w:rPr>
+          <w:lang w:val="fr-FR"/>
+        </w:rPr>
+      </w:pPr>
+      <w:r>
+        <w:rPr>
+          <w:lang w:val="fr-FR"/>
+        </w:rPr>
+        <w:t>Vous devrez effectuez des requêtes en utilisant les caractères de remplacement suivants :</w:t>
+      </w:r>
+    </w:p>
+    <w:p>
+      <w:pPr>
+        <w:rPr>
+          <w:lang w:val="fr-FR"/>
+        </w:rPr>
+      </w:pPr>
+      <w:r>
+        <w:rPr>
+          <w:lang w:val="fr-FR"/>
+        </w:rPr>
+        <w:t xml:space="preserve">Tâche #18 : Extrayez les utilisateurs en utilisant la commande suivante « Like </w:t>
+      </w:r>
+      <w:r>
+        <w:rPr>
+          <w:lang w:val="fr-FR"/>
+        </w:rPr>
+        <w:t>‘’*a*’’ » pour le champ « Login ». Répétez pour les critères « Like ‘’a*’’ » et « Like ‘’*a’’ ». Quel est le rôle du caractère astérisque.</w:t>
+      </w:r>
+    </w:p>
+    <w:p>
+      <w:pPr>
+        <w:rPr>
+          <w:lang w:val="fr-FR"/>
+        </w:rPr>
+      </w:pPr>
+      <w:r>
+        <w:rPr>
+          <w:lang w:val="fr-FR"/>
+        </w:rPr>
+        <w:t>Tâche #19 : Extrayez les utilisateurs en utilisant la commande suivante « Like ‘’Book??’’ » pour le champ « First name ». Quel est le rôle du caractère « ? ».</w:t>
+      </w:r>
+    </w:p>
+    <w:p>
+      <w:pPr>
+        <w:rPr>
+          <w:lang w:val="fr-FR"/>
+        </w:rPr>
+      </w:pPr>
+      <w:r>
+        <w:rPr>
+          <w:lang w:val="fr-FR"/>
+        </w:rPr>
+        <w:t>Tâche #20 : Extrayez les utilisateurs ayant leur prénom commençant par une des lettres « a, e, i, o, u, y » en utilisant le caractère de remplacement « [ ] ». Quel est le rôle exact de ce caractère.</w:t>
+      </w:r>
+    </w:p>
+    <w:p>
+      <w:pPr>
+        <w:rPr>
+          <w:lang w:val="fr-FR"/>
+        </w:rPr>
+      </w:pPr>
+      <w:r>
+        <w:rPr>
+          <w:lang w:val="fr-FR"/>
+        </w:rPr>
+        <w:t>Tâche #21 : Répéter la même opération en incluant l’opérateur « ! », à l’intérieur de l’opérateur « [ ] ». Quel est le rôle cet opérateur.</w:t>
+      </w:r>
+    </w:p>
+    <w:p>
+      <w:pPr>
+        <w:rPr>
+          <w:lang w:val="fr-FR"/>
+        </w:rPr>
+      </w:pPr>
+      <w:r>
+        <w:rPr>
+          <w:lang w:val="fr-FR"/>
+        </w:rPr>
+        <w:t>Tâche #22 : Extrayez les utilisateurs ayant leur prénom commençant par une lettre comprise entre « a » et « e » en utilisant le caractère de remplacement « [ ] ». Quel est le rôle exact de ce caractère.</w:t>
+      </w:r>
+    </w:p>
+    <w:p>
+      <w:pPr>
+        <w:rPr>
+          <w:lang w:val="fr-FR"/>
+        </w:rPr>
+      </w:pPr>
+    </w:p>
     <w:sectPr>
       <w:pgSz w:w="11906" w:h="16838"/>
       <w:pgMar w:top="1417" w:right="1417" w:bottom="1417" w:left="1417" w:header="708" w:footer="708" w:gutter="0"/>
@@ -5842,7 +5448,7 @@
   <w:abstractNum w:abstractNumId="0">
     <w:nsid w:val="47595AF1"/>
     <w:multiLevelType w:val="hybridMultilevel"/>
-    <w:tmpl w:val="721AA874"/>
+    <w:tmpl w:val="16C6268A"/>
     <w:lvl w:ilvl="0" w:tplc="040C000F">
       <w:start w:val="1"/>
       <w:numFmt w:val="decimal"/>
@@ -7476,7 +7082,7 @@
 </file>
 
 <file path=customXml/itemProps1.xml><?xml version="1.0" encoding="utf-8"?>
-<ds:datastoreItem xmlns:ds="http://schemas.openxmlformats.org/officeDocument/2006/customXml" ds:itemID="{DA7DE15D-D153-4E4A-9446-DD280FD646CC}">
+<ds:datastoreItem xmlns:ds="http://schemas.openxmlformats.org/officeDocument/2006/customXml" ds:itemID="{E71688CA-95B7-43B1-8046-0E92ABAC4FFA}">
   <ds:schemaRefs>
     <ds:schemaRef ds:uri="http://schemas.openxmlformats.org/officeDocument/2006/bibliography"/>
   </ds:schemaRefs>

</xml_diff>